<commit_message>
Rapport + Diagramme d'état
</commit_message>
<xml_diff>
--- a/rapport/Rapport.docx
+++ b/rapport/Rapport.docx
@@ -130,12 +130,21 @@
           <w:lang w:val="en-US"/>
         </w:rPr>
       </w:pPr>
+      <w:proofErr w:type="spellStart"/>
       <w:r>
         <w:rPr>
           <w:sz w:val="28"/>
           <w:lang w:val="en-US"/>
         </w:rPr>
-        <w:t xml:space="preserve">Kusan THANABALASINGAM – </w:t>
+        <w:t>Kusan</w:t>
+      </w:r>
+      <w:proofErr w:type="spellEnd"/>
+      <w:r>
+        <w:rPr>
+          <w:sz w:val="28"/>
+          <w:lang w:val="en-US"/>
+        </w:rPr>
+        <w:t xml:space="preserve"> THANABALASINGAM – </w:t>
       </w:r>
       <w:proofErr w:type="spellStart"/>
       <w:r>
@@ -240,7 +249,7 @@
         <mc:AlternateContent>
           <mc:Choice Requires="wpg">
             <w:drawing>
-              <wp:anchor distT="0" distB="0" distL="114300" distR="114300" simplePos="0" relativeHeight="251666432" behindDoc="0" locked="0" layoutInCell="1" allowOverlap="1" wp14:anchorId="4C7196DC" wp14:editId="3CB54ABE">
+              <wp:anchor distT="0" distB="0" distL="114300" distR="114300" simplePos="0" relativeHeight="251665408" behindDoc="0" locked="0" layoutInCell="1" allowOverlap="1" wp14:anchorId="4C7196DC" wp14:editId="3CB54ABE">
                 <wp:simplePos x="0" y="0"/>
                 <wp:positionH relativeFrom="margin">
                   <wp:align>center</wp:align>
@@ -387,7 +396,7 @@
           </mc:Choice>
           <mc:Fallback>
             <w:pict>
-              <v:group w14:anchorId="4C7196DC" id="Group 53" o:spid="_x0000_s1026" style="position:absolute;margin-left:0;margin-top:11.65pt;width:367.5pt;height:245.4pt;z-index:251666432;mso-position-horizontal:center;mso-position-horizontal-relative:margin;mso-height-relative:margin" coordorigin="381,4953" coordsize="46672,31165" o:gfxdata="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">
+              <v:group w14:anchorId="4C7196DC" id="Group 53" o:spid="_x0000_s1026" style="position:absolute;margin-left:0;margin-top:11.65pt;width:367.5pt;height:245.4pt;z-index:251665408;mso-position-horizontal:center;mso-position-horizontal-relative:margin;mso-height-relative:margin" coordorigin="381,4953" coordsize="46672,31165" o:gfxdata="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">
                 <v:shapetype id="_x0000_t75" coordsize="21600,21600" o:spt="75" o:preferrelative="t" path="m@4@5l@4@11@9@11@9@5xe" filled="f" stroked="f">
                   <v:stroke joinstyle="miter"/>
                   <v:formulas>
@@ -523,6 +532,8 @@
           <w:lang w:val="en-US"/>
         </w:rPr>
       </w:pPr>
+      <w:bookmarkStart w:id="0" w:name="_GoBack"/>
+      <w:bookmarkEnd w:id="0"/>
     </w:p>
     <w:p>
       <w:pPr>
@@ -1372,14 +1383,14 @@
       <w:pPr>
         <w:pStyle w:val="2"/>
       </w:pPr>
-      <w:bookmarkStart w:id="0" w:name="__RefHeading__1318_824097905"/>
+      <w:bookmarkStart w:id="1" w:name="__RefHeading__1318_824097905"/>
       <w:r>
         <w:t>Présentation</w:t>
       </w:r>
       <w:r>
         <w:t xml:space="preserve"> générale</w:t>
       </w:r>
-      <w:bookmarkEnd w:id="0"/>
+      <w:bookmarkEnd w:id="1"/>
     </w:p>
     <w:p>
       <w:pPr>
@@ -1410,7 +1421,7 @@
         <mc:AlternateContent>
           <mc:Choice Requires="wpg">
             <w:drawing>
-              <wp:anchor distT="0" distB="0" distL="114300" distR="114300" simplePos="0" relativeHeight="251667456" behindDoc="1" locked="0" layoutInCell="1" allowOverlap="1" wp14:anchorId="133E1BCB" wp14:editId="50BCE8FA">
+              <wp:anchor distT="0" distB="0" distL="114300" distR="114300" simplePos="0" relativeHeight="251666432" behindDoc="1" locked="0" layoutInCell="1" allowOverlap="1" wp14:anchorId="133E1BCB" wp14:editId="50BCE8FA">
                 <wp:simplePos x="0" y="0"/>
                 <wp:positionH relativeFrom="margin">
                   <wp:align>left</wp:align>
@@ -1546,7 +1557,7 @@
           </mc:Choice>
           <mc:Fallback>
             <w:pict>
-              <v:group w14:anchorId="133E1BCB" id="Group 50" o:spid="_x0000_s1029" style="position:absolute;left:0;text-align:left;margin-left:0;margin-top:13.75pt;width:234pt;height:161.25pt;z-index:-251649024;mso-position-horizontal:left;mso-position-horizontal-relative:margin;mso-width-relative:margin;mso-height-relative:margin" coordsize="42862,32729" o:gfxdata="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">
+              <v:group w14:anchorId="133E1BCB" id="Group 50" o:spid="_x0000_s1029" style="position:absolute;left:0;text-align:left;margin-left:0;margin-top:13.75pt;width:234pt;height:161.25pt;z-index:-251650048;mso-position-horizontal:left;mso-position-horizontal-relative:margin;mso-width-relative:margin;mso-height-relative:margin" coordsize="42862,32729" o:gfxdata="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">
                 <v:shape id="Picture 49" o:spid="_x0000_s1030" type="#_x0000_t75" alt="http://staticns.ankama.com/comm/news/dofus/www/11_2009/news-eventpremium3.jpg" style="position:absolute;width:42862;height:28575;visibility:visible;mso-wrap-style:square" o:gfxdata="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">
                   <v:imagedata r:id="rId11" o:title="news-eventpremium3"/>
                   <v:path arrowok="t"/>
@@ -1873,11 +1884,11 @@
       <w:pPr>
         <w:pStyle w:val="2"/>
       </w:pPr>
-      <w:bookmarkStart w:id="1" w:name="__RefHeading__1320_824097905"/>
+      <w:bookmarkStart w:id="2" w:name="__RefHeading__1320_824097905"/>
       <w:r>
         <w:t>Règles du jeu</w:t>
       </w:r>
-      <w:bookmarkEnd w:id="1"/>
+      <w:bookmarkEnd w:id="2"/>
     </w:p>
     <w:p>
       <w:pPr>
@@ -2218,7 +2229,7 @@
         <mc:AlternateContent>
           <mc:Choice Requires="wpg">
             <w:drawing>
-              <wp:anchor distT="0" distB="0" distL="114300" distR="114300" simplePos="0" relativeHeight="251658240" behindDoc="0" locked="0" layoutInCell="1" allowOverlap="1" wp14:anchorId="7E0D78F0" wp14:editId="65E57B9B">
+              <wp:anchor distT="0" distB="0" distL="114300" distR="114300" simplePos="0" relativeHeight="251657216" behindDoc="0" locked="0" layoutInCell="1" allowOverlap="1" wp14:anchorId="7E0D78F0" wp14:editId="65E57B9B">
                 <wp:simplePos x="0" y="0"/>
                 <wp:positionH relativeFrom="margin">
                   <wp:align>center</wp:align>
@@ -4102,7 +4113,7 @@
           </mc:Choice>
           <mc:Fallback>
             <w:pict>
-              <v:group w14:anchorId="7E0D78F0" id="Group 212" o:spid="_x0000_s1035" style="position:absolute;margin-left:0;margin-top:.4pt;width:302.4pt;height:272.95pt;z-index:251658240;mso-position-horizontal:center;mso-position-horizontal-relative:margin;mso-position-vertical-relative:text;mso-width-relative:margin;mso-height-relative:margin" coordorigin="-95" coordsize="39338,36654" o:gfxdata="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">
+              <v:group w14:anchorId="7E0D78F0" id="Group 212" o:spid="_x0000_s1035" style="position:absolute;margin-left:0;margin-top:.4pt;width:302.4pt;height:272.95pt;z-index:251657216;mso-position-horizontal:center;mso-position-horizontal-relative:margin;mso-position-vertical-relative:text;mso-width-relative:margin;mso-height-relative:margin" coordorigin="-95" coordsize="39338,36654" o:gfxdata="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">
                 <v:group id="Group 208" o:spid="_x0000_s1036" style="position:absolute;left:-95;width:39338;height:36654" coordorigin="-95" coordsize="39338,36654" o:gfxdata="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">
                   <v:group id="Group 29" o:spid="_x0000_s1037" style="position:absolute;width:39243;height:14097" coordsize="39243,14097" o:gfxdata="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">
                     <v:rect id="Rectangle 11" o:spid="_x0000_s1038" style="position:absolute;top:2779;width:39243;height:11318;visibility:visible;mso-wrap-style:square;v-text-anchor:top" o:gfxdata="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" filled="f" strokecolor="#70ad47" strokeweight=".35281mm">
@@ -4722,11 +4733,11 @@
       <w:pPr>
         <w:pStyle w:val="2"/>
       </w:pPr>
-      <w:bookmarkStart w:id="2" w:name="__RefHeading__3406_1053578290"/>
+      <w:bookmarkStart w:id="3" w:name="__RefHeading__3406_1053578290"/>
       <w:r>
         <w:t>Conception Logiciel</w:t>
       </w:r>
-      <w:bookmarkEnd w:id="2"/>
+      <w:bookmarkEnd w:id="3"/>
     </w:p>
     <w:p>
       <w:pPr>
@@ -4748,22 +4759,22 @@
       <w:pPr>
         <w:pStyle w:val="1"/>
       </w:pPr>
-      <w:bookmarkStart w:id="3" w:name="__RefHeading__1322_824097905"/>
+      <w:bookmarkStart w:id="4" w:name="__RefHeading__1322_824097905"/>
       <w:r>
         <w:lastRenderedPageBreak/>
         <w:t>Description et conception des états</w:t>
       </w:r>
-      <w:bookmarkEnd w:id="3"/>
+      <w:bookmarkEnd w:id="4"/>
     </w:p>
     <w:p>
       <w:pPr>
         <w:pStyle w:val="2"/>
       </w:pPr>
-      <w:bookmarkStart w:id="4" w:name="__RefHeading__1480_1060408740"/>
+      <w:bookmarkStart w:id="5" w:name="__RefHeading__1480_1060408740"/>
       <w:r>
         <w:t>Description d</w:t>
       </w:r>
-      <w:bookmarkEnd w:id="4"/>
+      <w:bookmarkEnd w:id="5"/>
       <w:r>
         <w:t>e</w:t>
       </w:r>
@@ -4799,7 +4810,10 @@
       </w:r>
       <w:proofErr w:type="spellEnd"/>
       <w:r>
-        <w:t> » et d’un état de sélection du monde « World ».</w:t>
+        <w:t> </w:t>
+      </w:r>
+      <w:r>
+        <w:t>» et d’un état de sélection du monde « World ».</w:t>
       </w:r>
     </w:p>
     <w:p>
@@ -4960,8 +4974,6 @@
       <w:pPr>
         <w:pStyle w:val="0"/>
       </w:pPr>
-      <w:bookmarkStart w:id="5" w:name="_GoBack"/>
-      <w:bookmarkEnd w:id="5"/>
     </w:p>
     <w:p>
       <w:pPr>
@@ -5284,7 +5296,13 @@
         <w:jc w:val="both"/>
       </w:pPr>
       <w:r>
-        <w:t>Statut « normal » : cas le plus courant, où le héros peut se déplacer d’un nombre de cases prédéfini sur  la carte et effectuer une action à chaque tour.</w:t>
+        <w:t xml:space="preserve">Statut « normal » : cas le plus courant, où le </w:t>
+      </w:r>
+      <w:r>
+        <w:t>personnage</w:t>
+      </w:r>
+      <w:r>
+        <w:t xml:space="preserve"> peut se déplacer d’un nombre de cases prédéfini sur  la carte et effectuer une action à chaque tour.</w:t>
       </w:r>
     </w:p>
     <w:p>
@@ -5310,7 +5328,13 @@
         <w:jc w:val="both"/>
       </w:pPr>
       <w:r>
-        <w:t>Statut « mort » : cas où le Héros a été vaincu par un ennemi.</w:t>
+        <w:t xml:space="preserve">Statut « mort » : cas où le </w:t>
+      </w:r>
+      <w:r>
+        <w:t>personnage</w:t>
+      </w:r>
+      <w:r>
+        <w:t xml:space="preserve"> a été vaincu par un ennemi.</w:t>
       </w:r>
     </w:p>
     <w:p>
@@ -5370,17 +5394,31 @@
           <w:b/>
           <w:i/>
         </w:rPr>
-        <w:t>Monstre</w:t>
+        <w:t>Monst</w:t>
       </w:r>
       <w:r>
         <w:rPr>
           <w:b/>
           <w:i/>
         </w:rPr>
+        <w:t>e</w:t>
+      </w:r>
+      <w:r>
+        <w:rPr>
+          <w:b/>
+          <w:i/>
+        </w:rPr>
+        <w:t>r</w:t>
+      </w:r>
+      <w:r>
+        <w:rPr>
+          <w:b/>
+          <w:i/>
+        </w:rPr>
         <w:t>».</w:t>
       </w:r>
       <w:r>
-        <w:t xml:space="preserve"> Ces éléments sont également commandés par la propriété de direction provenant d'un IA. Ces éléments possèdent également deux propriétés particulières. La première est le « type » de monstre ; affectant ses caractéristiques. La seconde propriété particulière est le « statut », qui peut prendre les valeurs suivantes : </w:t>
+        <w:t xml:space="preserve"> Ces éléments sont commandés par la propriété de direction provenant d'un IA. Ces éléments possèdent également deux propriétés particulières. La première est le « type » de monstre ; affectant ses caractéristiques. La seconde propriété particulière est le « statut », qui peut prendre les valeurs suivantes : </w:t>
       </w:r>
     </w:p>
     <w:p>
@@ -6154,10 +6192,7 @@
       </w:r>
       <w:proofErr w:type="spellEnd"/>
       <w:r>
-        <w:t> »</w:t>
-      </w:r>
-      <w:r>
-        <w:t xml:space="preserve">, nous utilisons la classe </w:t>
+        <w:t xml:space="preserve"> », nous utilisons la classe </w:t>
       </w:r>
       <w:proofErr w:type="spellStart"/>
       <w:r>
@@ -6181,85 +6216,89 @@
         <w:pStyle w:val="Textbody"/>
       </w:pPr>
       <w:r>
-        <w:t xml:space="preserve">Dans le but de faciliter l'enregistrement des différentes </w:t>
+        <w:t>Dans le but de faciliter l'enregistrement des différentes instanc</w:t>
+      </w:r>
+      <w:r>
+        <w:t>i</w:t>
+      </w:r>
+      <w:r>
+        <w:t>ation</w:t>
+      </w:r>
+      <w:r>
+        <w:t>s</w:t>
+      </w:r>
+      <w:r>
+        <w:t xml:space="preserve"> possible</w:t>
+      </w:r>
+      <w:r>
+        <w:t>s</w:t>
+      </w:r>
+      <w:r>
+        <w:t xml:space="preserve">, nous avons créé le couple de classes </w:t>
       </w:r>
       <w:proofErr w:type="spellStart"/>
       <w:r>
-        <w:t>instancation</w:t>
+        <w:t>AElementAlloc</w:t>
       </w:r>
       <w:proofErr w:type="spellEnd"/>
       <w:r>
-        <w:t xml:space="preserve"> possible, nous avons créé le couple de classes </w:t>
+        <w:t xml:space="preserve"> et </w:t>
       </w:r>
       <w:proofErr w:type="spellStart"/>
       <w:r>
-        <w:t>AElementAlloc</w:t>
+        <w:t>ElementAlloc</w:t>
       </w:r>
       <w:proofErr w:type="spellEnd"/>
       <w:r>
-        <w:t xml:space="preserve"> et </w:t>
-      </w:r>
+        <w:t>. La première est une classe abstraite dont le seul but est de renvoyer une nouvelle instance. La seconde sert à créer des implantations de la première pour une classe et une propriété d'identification particulière.</w:t>
+      </w:r>
+    </w:p>
+    <w:p>
+      <w:pPr>
+        <w:pStyle w:val="Textbody"/>
+      </w:pPr>
+      <w:r>
+        <w:t>La</w:t>
+      </w:r>
+      <w:r>
+        <w:t xml:space="preserve"> carte monde étant unique, pour le sous-état « World » n’aura pas de fabrique d’éléments. </w:t>
+      </w:r>
+    </w:p>
+    <w:p>
+      <w:pPr>
+        <w:pStyle w:val="Textbody"/>
+      </w:pPr>
+    </w:p>
+    <w:p>
+      <w:pPr>
+        <w:pStyle w:val="Textbody"/>
+      </w:pPr>
       <w:proofErr w:type="spellStart"/>
       <w:r>
-        <w:t>ElementAlloc</w:t>
+        <w:rPr>
+          <w:b/>
+        </w:rPr>
+        <w:t>Conteneurs</w:t>
+      </w:r>
+      <w:r>
+        <w:rPr>
+          <w:b/>
+        </w:rPr>
+        <w:t>Level</w:t>
       </w:r>
       <w:proofErr w:type="spellEnd"/>
       <w:r>
-        <w:t>. La première est une classe abstraite dont le seul but est de renvoyer une nouvelle instance. La seconde sert à créer des implantations de la première pour une classe et une propriété d'identification particulière.</w:t>
-      </w:r>
-    </w:p>
-    <w:p>
-      <w:pPr>
-        <w:pStyle w:val="Textbody"/>
-      </w:pPr>
-      <w:r>
-        <w:t>La</w:t>
-      </w:r>
-      <w:r>
-        <w:t xml:space="preserve"> carte monde étant unique, pour le sous-état « World » n’aura pas de fabrique d’éléments. </w:t>
-      </w:r>
-    </w:p>
-    <w:p>
-      <w:pPr>
-        <w:pStyle w:val="Textbody"/>
-      </w:pPr>
-    </w:p>
-    <w:p>
-      <w:pPr>
-        <w:pStyle w:val="Textbody"/>
-      </w:pPr>
+        <w:t> </w:t>
+      </w:r>
+      <w:r>
+        <w:t xml:space="preserve">(en rose) </w:t>
+      </w:r>
+      <w:r>
+        <w:t xml:space="preserve">: Viennent ensuite les classes </w:t>
+      </w:r>
       <w:proofErr w:type="spellStart"/>
       <w:r>
-        <w:rPr>
-          <w:b/>
-        </w:rPr>
-        <w:t>Conteneurs</w:t>
-      </w:r>
-      <w:r>
-        <w:rPr>
-          <w:b/>
-        </w:rPr>
-        <w:t>Level</w:t>
-      </w:r>
-      <w:proofErr w:type="spellEnd"/>
-      <w:r>
-        <w:t> </w:t>
-      </w:r>
-      <w:r>
-        <w:t xml:space="preserve">(en rose) </w:t>
-      </w:r>
-      <w:r>
-        <w:t xml:space="preserve">: </w:t>
-      </w:r>
-      <w:r>
-        <w:t xml:space="preserve">Viennent ensuite les classes </w:t>
-      </w:r>
-      <w:proofErr w:type="spellStart"/>
-      <w:r>
-        <w:t>State</w:t>
-      </w:r>
-      <w:r>
-        <w:t>Level</w:t>
+        <w:t>StateLevel</w:t>
       </w:r>
       <w:proofErr w:type="spellEnd"/>
       <w:r>
@@ -6433,44 +6472,23 @@
         <w:rPr>
           <w:b/>
         </w:rPr>
-        <w:t>Conteneurs</w:t>
-      </w:r>
-      <w:r>
-        <w:rPr>
-          <w:b/>
-        </w:rPr>
-        <w:t>World</w:t>
+        <w:t>ConteneursWorld</w:t>
       </w:r>
       <w:proofErr w:type="spellEnd"/>
       <w:r>
-        <w:t xml:space="preserve"> (en </w:t>
-      </w:r>
-      <w:r>
-        <w:t>violet</w:t>
-      </w:r>
-      <w:r>
-        <w:t xml:space="preserve">) : Viennent ensuite les classes </w:t>
+        <w:t xml:space="preserve"> (en violet) : Viennent ensuite les classes </w:t>
       </w:r>
       <w:proofErr w:type="spellStart"/>
       <w:r>
-        <w:t>State</w:t>
-      </w:r>
-      <w:r>
-        <w:t>World</w:t>
+        <w:t>StateWorld</w:t>
       </w:r>
       <w:proofErr w:type="spellEnd"/>
       <w:r>
-        <w:t xml:space="preserve"> et</w:t>
-      </w:r>
-      <w:r>
-        <w:t xml:space="preserve"> </w:t>
+        <w:t xml:space="preserve"> et </w:t>
       </w:r>
       <w:proofErr w:type="spellStart"/>
       <w:r>
-        <w:t>ElementList</w:t>
-      </w:r>
-      <w:r>
-        <w:t>World</w:t>
+        <w:t>ElementListWorld</w:t>
       </w:r>
       <w:proofErr w:type="spellEnd"/>
       <w:r>
@@ -6482,23 +6500,11 @@
       </w:r>
       <w:proofErr w:type="spellStart"/>
       <w:r>
-        <w:t>ElementList</w:t>
-      </w:r>
-      <w:r>
-        <w:t>World</w:t>
+        <w:t>ElementListWorld</w:t>
       </w:r>
       <w:proofErr w:type="spellEnd"/>
       <w:r>
-        <w:t xml:space="preserve"> contient une liste d'éléments</w:t>
-      </w:r>
-      <w:r>
-        <w:t xml:space="preserve">. </w:t>
-      </w:r>
-      <w:r>
-        <w:t>Enfin, la classe State est le conteneur principal</w:t>
-      </w:r>
-      <w:r>
-        <w:t xml:space="preserve">, avec une liste contenant tous les </w:t>
+        <w:t xml:space="preserve"> contient une liste d'éléments. Enfin, la classe State est le conteneur principal, avec une liste contenant tous les </w:t>
       </w:r>
       <w:proofErr w:type="spellStart"/>
       <w:r>
@@ -6579,10 +6585,7 @@
       </w:r>
       <w:proofErr w:type="spellEnd"/>
       <w:r>
-        <w:t> », l</w:t>
-      </w:r>
-      <w:r>
-        <w:t xml:space="preserve">es niveaux sont codés en fichier texte, puis traduits en instance d'éléments grâce à la </w:t>
+        <w:t xml:space="preserve"> », les niveaux sont codés en fichier texte, puis traduits en instance d'éléments grâce à la </w:t>
       </w:r>
       <w:proofErr w:type="spellStart"/>
       <w:r>
@@ -6596,100 +6599,162 @@
     <w:p>
       <w:pPr>
         <w:pStyle w:val="Textbody"/>
-      </w:pPr>
-    </w:p>
-    <w:p>
-      <w:pPr>
-        <w:pStyle w:val="Textbody"/>
-      </w:pPr>
-    </w:p>
-    <w:p>
-      <w:pPr>
-        <w:pStyle w:val="Textbody"/>
-        <w:sectPr>
-          <w:footerReference w:type="default" r:id="rId16"/>
-          <w:pgSz w:w="16838" w:h="11906" w:orient="landscape"/>
-          <w:pgMar w:top="1134" w:right="1134" w:bottom="1134" w:left="1134" w:header="720" w:footer="720" w:gutter="0"/>
-          <w:cols w:space="720"/>
-        </w:sectPr>
       </w:pPr>
       <w:r>
         <w:rPr>
           <w:noProof/>
           <w:lang w:eastAsia="fr-FR" w:bidi="ar-SA"/>
         </w:rPr>
+        <w:lastRenderedPageBreak/>
         <mc:AlternateContent>
-          <mc:Choice Requires="wps">
+          <mc:Choice Requires="wpg">
             <w:drawing>
-              <wp:anchor distT="0" distB="0" distL="114300" distR="114300" simplePos="0" relativeHeight="251655168" behindDoc="0" locked="0" layoutInCell="1" allowOverlap="1">
+              <wp:anchor distT="0" distB="0" distL="114300" distR="114300" simplePos="0" relativeHeight="251668480" behindDoc="0" locked="0" layoutInCell="1" allowOverlap="1">
                 <wp:simplePos x="0" y="0"/>
                 <wp:positionH relativeFrom="column">
-                  <wp:align>center</wp:align>
+                  <wp:posOffset>-815624</wp:posOffset>
                 </wp:positionH>
                 <wp:positionV relativeFrom="paragraph">
-                  <wp:align>top</wp:align>
+                  <wp:posOffset>-160532</wp:posOffset>
                 </wp:positionV>
-                <wp:extent cx="9251954" cy="4868549"/>
-                <wp:effectExtent l="0" t="0" r="6346" b="8251"/>
-                <wp:wrapSquare wrapText="bothSides"/>
-                <wp:docPr id="45" name="Cadre3"/>
+                <wp:extent cx="10786745" cy="6003926"/>
+                <wp:effectExtent l="0" t="0" r="0" b="15875"/>
+                <wp:wrapNone/>
+                <wp:docPr id="3" name="Group 3"/>
                 <wp:cNvGraphicFramePr/>
                 <a:graphic xmlns:a="http://schemas.openxmlformats.org/drawingml/2006/main">
-                  <a:graphicData uri="http://schemas.microsoft.com/office/word/2010/wordprocessingShape">
-                    <wps:wsp>
-                      <wps:cNvSpPr txBox="1"/>
-                      <wps:spPr>
+                  <a:graphicData uri="http://schemas.microsoft.com/office/word/2010/wordprocessingGroup">
+                    <wpg:wgp>
+                      <wpg:cNvGrpSpPr/>
+                      <wpg:grpSpPr>
                         <a:xfrm>
                           <a:off x="0" y="0"/>
-                          <a:ext cx="9251954" cy="4868549"/>
+                          <a:ext cx="10786745" cy="6003926"/>
+                          <a:chOff x="-54591" y="81886"/>
+                          <a:chExt cx="10786745" cy="6003926"/>
                         </a:xfrm>
-                        <a:prstGeom prst="rect">
-                          <a:avLst/>
-                        </a:prstGeom>
-                        <a:noFill/>
-                        <a:ln>
+                      </wpg:grpSpPr>
+                      <wps:wsp>
+                        <wps:cNvPr id="45" name="Cadre3"/>
+                        <wps:cNvSpPr txBox="1"/>
+                        <wps:spPr>
+                          <a:xfrm>
+                            <a:off x="1310181" y="5758152"/>
+                            <a:ext cx="2739390" cy="327660"/>
+                          </a:xfrm>
+                          <a:prstGeom prst="rect">
+                            <a:avLst/>
+                          </a:prstGeom>
                           <a:noFill/>
-                          <a:prstDash/>
-                        </a:ln>
-                      </wps:spPr>
-                      <wps:txbx>
-                        <w:txbxContent>
-                          <w:p>
-                            <w:pPr>
-                              <w:pStyle w:val="Illustration"/>
-                            </w:pPr>
-                            <w:r>
-                              <w:t>Illustration 4: Diagramme des classes d'état</w:t>
-                            </w:r>
-                          </w:p>
-                        </w:txbxContent>
-                      </wps:txbx>
-                      <wps:bodyPr vert="horz" wrap="none" lIns="0" tIns="0" rIns="0" bIns="0" anchor="t" anchorCtr="0" compatLnSpc="0">
-                        <a:spAutoFit/>
-                      </wps:bodyPr>
-                    </wps:wsp>
+                          <a:ln>
+                            <a:noFill/>
+                            <a:prstDash/>
+                          </a:ln>
+                        </wps:spPr>
+                        <wps:txbx>
+                          <w:txbxContent>
+                            <w:p>
+                              <w:pPr>
+                                <w:pStyle w:val="Illustration"/>
+                              </w:pPr>
+                              <w:r>
+                                <w:t>Illustration 4: Diagramme des classes d'état</w:t>
+                              </w:r>
+                            </w:p>
+                          </w:txbxContent>
+                        </wps:txbx>
+                        <wps:bodyPr vert="horz" wrap="none" lIns="0" tIns="0" rIns="0" bIns="0" anchor="t" anchorCtr="0" compatLnSpc="0">
+                          <a:spAutoFit/>
+                        </wps:bodyPr>
+                      </wps:wsp>
+                      <pic:pic xmlns:pic="http://schemas.openxmlformats.org/drawingml/2006/picture">
+                        <pic:nvPicPr>
+                          <pic:cNvPr id="2" name="Picture 2" descr="C:\Users\LAFON\Desktop\DiagrammeDesClassesEtats.png"/>
+                          <pic:cNvPicPr>
+                            <a:picLocks noChangeAspect="1"/>
+                          </pic:cNvPicPr>
+                        </pic:nvPicPr>
+                        <pic:blipFill>
+                          <a:blip r:embed="rId16" cstate="print">
+                            <a:extLst>
+                              <a:ext uri="{28A0092B-C50C-407E-A947-70E740481C1C}">
+                                <a14:useLocalDpi xmlns:a14="http://schemas.microsoft.com/office/drawing/2010/main" val="0"/>
+                              </a:ext>
+                            </a:extLst>
+                          </a:blip>
+                          <a:srcRect/>
+                          <a:stretch>
+                            <a:fillRect/>
+                          </a:stretch>
+                        </pic:blipFill>
+                        <pic:spPr bwMode="auto">
+                          <a:xfrm>
+                            <a:off x="-54591" y="81886"/>
+                            <a:ext cx="10786745" cy="5690870"/>
+                          </a:xfrm>
+                          <a:prstGeom prst="rect">
+                            <a:avLst/>
+                          </a:prstGeom>
+                          <a:noFill/>
+                          <a:ln>
+                            <a:noFill/>
+                          </a:ln>
+                        </pic:spPr>
+                      </pic:pic>
+                    </wpg:wgp>
                   </a:graphicData>
                 </a:graphic>
+                <wp14:sizeRelV relativeFrom="margin">
+                  <wp14:pctHeight>0</wp14:pctHeight>
+                </wp14:sizeRelV>
               </wp:anchor>
             </w:drawing>
           </mc:Choice>
           <mc:Fallback>
             <w:pict>
-              <v:shape id="Cadre3" o:spid="_x0000_s1073" type="#_x0000_t202" style="position:absolute;left:0;text-align:left;margin-left:0;margin-top:0;width:728.5pt;height:383.35pt;z-index:251655168;visibility:visible;mso-wrap-style:none;mso-wrap-distance-left:9pt;mso-wrap-distance-top:0;mso-wrap-distance-right:9pt;mso-wrap-distance-bottom:0;mso-position-horizontal:center;mso-position-horizontal-relative:text;mso-position-vertical:top;mso-position-vertical-relative:text;v-text-anchor:top" o:gfxdata="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" filled="f" stroked="f">
-                <v:textbox style="mso-fit-shape-to-text:t" inset="0,0,0,0">
-                  <w:txbxContent>
-                    <w:p>
-                      <w:pPr>
-                        <w:pStyle w:val="Illustration"/>
-                      </w:pPr>
-                      <w:r>
-                        <w:t>Illustration 4: Diagramme des classes d'état</w:t>
-                      </w:r>
-                    </w:p>
-                  </w:txbxContent>
-                </v:textbox>
-                <w10:wrap type="square"/>
-              </v:shape>
+              <v:group id="Group 3" o:spid="_x0000_s1073" style="position:absolute;left:0;text-align:left;margin-left:-64.2pt;margin-top:-12.65pt;width:849.35pt;height:472.75pt;z-index:251668480;mso-position-horizontal-relative:text;mso-position-vertical-relative:text;mso-height-relative:margin" coordorigin="-545,818" coordsize="107867,60039" o:gfxdata="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">
+                <v:shapetype id="_x0000_t202" coordsize="21600,21600" o:spt="202" path="m,l,21600r21600,l21600,xe">
+                  <v:stroke joinstyle="miter"/>
+                  <v:path gradientshapeok="t" o:connecttype="rect"/>
+                </v:shapetype>
+                <v:shape id="Cadre3" o:spid="_x0000_s1074" type="#_x0000_t202" style="position:absolute;left:13101;top:57581;width:27394;height:3277;visibility:visible;mso-wrap-style:none;v-text-anchor:top" o:gfxdata="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" filled="f" stroked="f">
+                  <v:textbox style="mso-fit-shape-to-text:t" inset="0,0,0,0">
+                    <w:txbxContent>
+                      <w:p>
+                        <w:pPr>
+                          <w:pStyle w:val="Illustration"/>
+                        </w:pPr>
+                        <w:r>
+                          <w:t>Illustration 4: Diagramme des classes d'état</w:t>
+                        </w:r>
+                      </w:p>
+                    </w:txbxContent>
+                  </v:textbox>
+                </v:shape>
+                <v:shapetype id="_x0000_t75" coordsize="21600,21600" o:spt="75" o:preferrelative="t" path="m@4@5l@4@11@9@11@9@5xe" filled="f" stroked="f">
+                  <v:stroke joinstyle="miter"/>
+                  <v:formulas>
+                    <v:f eqn="if lineDrawn pixelLineWidth 0"/>
+                    <v:f eqn="sum @0 1 0"/>
+                    <v:f eqn="sum 0 0 @1"/>
+                    <v:f eqn="prod @2 1 2"/>
+                    <v:f eqn="prod @3 21600 pixelWidth"/>
+                    <v:f eqn="prod @3 21600 pixelHeight"/>
+                    <v:f eqn="sum @0 0 1"/>
+                    <v:f eqn="prod @6 1 2"/>
+                    <v:f eqn="prod @7 21600 pixelWidth"/>
+                    <v:f eqn="sum @8 21600 0"/>
+                    <v:f eqn="prod @7 21600 pixelHeight"/>
+                    <v:f eqn="sum @10 21600 0"/>
+                  </v:formulas>
+                  <v:path o:extrusionok="f" gradientshapeok="t" o:connecttype="rect"/>
+                  <o:lock v:ext="edit" aspectratio="t"/>
+                </v:shapetype>
+                <v:shape id="Picture 2" o:spid="_x0000_s1075" type="#_x0000_t75" style="position:absolute;left:-545;top:818;width:107866;height:56909;visibility:visible;mso-wrap-style:square" o:gfxdata="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">
+                  <v:imagedata r:id="rId17" o:title="DiagrammeDesClassesEtats"/>
+                  <v:path arrowok="t"/>
+                </v:shape>
+              </v:group>
             </w:pict>
           </mc:Fallback>
         </mc:AlternateContent>
@@ -6697,111 +6762,8 @@
     </w:p>
     <w:p>
       <w:pPr>
-        <w:pStyle w:val="1"/>
-      </w:pPr>
-      <w:bookmarkStart w:id="11" w:name="__RefHeading__2100_1060408740"/>
-      <w:r>
-        <w:lastRenderedPageBreak/>
-        <w:t>Rendu : Stratégie et Conception</w:t>
-      </w:r>
-      <w:bookmarkEnd w:id="11"/>
-    </w:p>
-    <w:p>
-      <w:pPr>
-        <w:pStyle w:val="Text"/>
-      </w:pPr>
-      <w:r>
-        <w:t xml:space="preserve">Présentez ici la stratégie générale que vous comptez suivre pour rendre un état. Cela doit tenir compte des problématiques de synchronisation entre les changements d'états et la vitesse d'affichage à l'écran. Puis, lorsque vous serez rendu à la partie client/serveur, expliquez comment vous aller gérer les problèmes liés à la latence. Après cette description, présentez la conception logicielle. Pour celle-ci, il est fortement recommandé de former une première partie indépendante de toute librairie graphique, puis de présenter d'autres parties qui </w:t>
-      </w:r>
-      <w:proofErr w:type="gramStart"/>
-      <w:r>
-        <w:t>l'implémente</w:t>
-      </w:r>
-      <w:proofErr w:type="gramEnd"/>
-      <w:r>
-        <w:t xml:space="preserve"> pour une librairie particulière. Enfin, toutes les classes de la première partie doivent avoir pour unique dépendance les classes d'état de la section précédente.</w:t>
-      </w:r>
-    </w:p>
-    <w:p>
-      <w:pPr>
-        <w:pStyle w:val="2"/>
-      </w:pPr>
-      <w:bookmarkStart w:id="12" w:name="__RefHeading__2104_1060408740"/>
-      <w:r>
-        <w:t>Stratégie de rendu d'un état</w:t>
-      </w:r>
-      <w:bookmarkEnd w:id="12"/>
-    </w:p>
-    <w:p>
-      <w:pPr>
         <w:pStyle w:val="Textbody"/>
       </w:pPr>
-    </w:p>
-    <w:p>
-      <w:pPr>
-        <w:pStyle w:val="2"/>
-      </w:pPr>
-      <w:bookmarkStart w:id="13" w:name="__DdeLink__1274_1053578290"/>
-      <w:bookmarkStart w:id="14" w:name="__RefHeading__2118_1060408740"/>
-      <w:r>
-        <w:t xml:space="preserve">Conception </w:t>
-      </w:r>
-      <w:bookmarkEnd w:id="13"/>
-      <w:r>
-        <w:t>logiciel</w:t>
-      </w:r>
-      <w:bookmarkEnd w:id="14"/>
-    </w:p>
-    <w:p>
-      <w:pPr>
-        <w:pStyle w:val="Textbody"/>
-      </w:pPr>
-    </w:p>
-    <w:p>
-      <w:pPr>
-        <w:pStyle w:val="2"/>
-      </w:pPr>
-      <w:bookmarkStart w:id="15" w:name="__RefHeading__3410_1053578290"/>
-      <w:r>
-        <w:t>Conception logiciel : extension pour les animations</w:t>
-      </w:r>
-      <w:bookmarkEnd w:id="15"/>
-    </w:p>
-    <w:p>
-      <w:pPr>
-        <w:pStyle w:val="Textbody"/>
-      </w:pPr>
-    </w:p>
-    <w:p>
-      <w:pPr>
-        <w:pStyle w:val="2"/>
-      </w:pPr>
-      <w:bookmarkStart w:id="16" w:name="__RefHeading__2132_1060408740"/>
-      <w:r>
-        <w:t>Ressources</w:t>
-      </w:r>
-      <w:bookmarkEnd w:id="16"/>
-    </w:p>
-    <w:p>
-      <w:pPr>
-        <w:pStyle w:val="Textbody"/>
-      </w:pPr>
-    </w:p>
-    <w:p>
-      <w:pPr>
-        <w:pStyle w:val="2"/>
-        <w:sectPr>
-          <w:footerReference w:type="default" r:id="rId17"/>
-          <w:pgSz w:w="11906" w:h="16838"/>
-          <w:pgMar w:top="1134" w:right="1134" w:bottom="1474" w:left="1134" w:header="720" w:footer="1134" w:gutter="0"/>
-          <w:cols w:space="720"/>
-        </w:sectPr>
-      </w:pPr>
-      <w:bookmarkStart w:id="17" w:name="__RefHeading__2136_1060408740"/>
-      <w:r>
-        <w:t>Exemple de rendu</w:t>
-      </w:r>
-      <w:bookmarkEnd w:id="17"/>
     </w:p>
     <w:p>
       <w:pPr>
@@ -6813,6 +6775,125 @@
           <w:cols w:space="720"/>
         </w:sectPr>
       </w:pPr>
+    </w:p>
+    <w:p>
+      <w:pPr>
+        <w:pStyle w:val="1"/>
+      </w:pPr>
+      <w:bookmarkStart w:id="11" w:name="__RefHeading__2100_1060408740"/>
+      <w:r>
+        <w:lastRenderedPageBreak/>
+        <w:t>Rendu : Stratégie et Conception</w:t>
+      </w:r>
+      <w:bookmarkEnd w:id="11"/>
+    </w:p>
+    <w:p>
+      <w:pPr>
+        <w:pStyle w:val="Text"/>
+      </w:pPr>
+      <w:r>
+        <w:t xml:space="preserve">Présentez ici la stratégie générale que vous comptez suivre pour rendre un état. Cela doit tenir compte des problématiques de synchronisation entre les changements d'états et la vitesse d'affichage à l'écran. Puis, lorsque vous serez rendu à la partie client/serveur, expliquez comment vous aller gérer les problèmes liés à la latence. Après cette description, présentez la conception logicielle. Pour celle-ci, il est fortement recommandé de former une première partie indépendante de toute librairie graphique, puis de présenter d'autres parties qui </w:t>
+      </w:r>
+      <w:proofErr w:type="gramStart"/>
+      <w:r>
+        <w:t>l'implémente</w:t>
+      </w:r>
+      <w:proofErr w:type="gramEnd"/>
+      <w:r>
+        <w:t xml:space="preserve"> pour une librairie particulière. Enfin, toutes les classes de la première partie doivent avoir pour unique dépendance les classes d'état de la section précédente.</w:t>
+      </w:r>
+    </w:p>
+    <w:p>
+      <w:pPr>
+        <w:pStyle w:val="2"/>
+      </w:pPr>
+      <w:bookmarkStart w:id="12" w:name="__RefHeading__2104_1060408740"/>
+      <w:r>
+        <w:t>Stratégie de rendu d'un état</w:t>
+      </w:r>
+      <w:bookmarkEnd w:id="12"/>
+    </w:p>
+    <w:p>
+      <w:pPr>
+        <w:pStyle w:val="Textbody"/>
+      </w:pPr>
+    </w:p>
+    <w:p>
+      <w:pPr>
+        <w:pStyle w:val="2"/>
+      </w:pPr>
+      <w:bookmarkStart w:id="13" w:name="__DdeLink__1274_1053578290"/>
+      <w:bookmarkStart w:id="14" w:name="__RefHeading__2118_1060408740"/>
+      <w:r>
+        <w:t xml:space="preserve">Conception </w:t>
+      </w:r>
+      <w:bookmarkEnd w:id="13"/>
+      <w:r>
+        <w:t>logiciel</w:t>
+      </w:r>
+      <w:bookmarkEnd w:id="14"/>
+    </w:p>
+    <w:p>
+      <w:pPr>
+        <w:pStyle w:val="Textbody"/>
+      </w:pPr>
+    </w:p>
+    <w:p>
+      <w:pPr>
+        <w:pStyle w:val="2"/>
+      </w:pPr>
+      <w:bookmarkStart w:id="15" w:name="__RefHeading__3410_1053578290"/>
+      <w:r>
+        <w:t>Conception logiciel : extension pour les animations</w:t>
+      </w:r>
+      <w:bookmarkEnd w:id="15"/>
+    </w:p>
+    <w:p>
+      <w:pPr>
+        <w:pStyle w:val="Textbody"/>
+      </w:pPr>
+    </w:p>
+    <w:p>
+      <w:pPr>
+        <w:pStyle w:val="2"/>
+      </w:pPr>
+      <w:bookmarkStart w:id="16" w:name="__RefHeading__2132_1060408740"/>
+      <w:r>
+        <w:t>Ressources</w:t>
+      </w:r>
+      <w:bookmarkEnd w:id="16"/>
+    </w:p>
+    <w:p>
+      <w:pPr>
+        <w:pStyle w:val="Textbody"/>
+      </w:pPr>
+    </w:p>
+    <w:p>
+      <w:pPr>
+        <w:pStyle w:val="2"/>
+        <w:sectPr>
+          <w:footerReference w:type="default" r:id="rId19"/>
+          <w:pgSz w:w="11906" w:h="16838"/>
+          <w:pgMar w:top="1134" w:right="1134" w:bottom="1474" w:left="1134" w:header="720" w:footer="1134" w:gutter="0"/>
+          <w:cols w:space="720"/>
+        </w:sectPr>
+      </w:pPr>
+      <w:bookmarkStart w:id="17" w:name="__RefHeading__2136_1060408740"/>
+      <w:r>
+        <w:t>Exemple de rendu</w:t>
+      </w:r>
+      <w:bookmarkEnd w:id="17"/>
+    </w:p>
+    <w:p>
+      <w:pPr>
+        <w:pStyle w:val="Textbody"/>
+        <w:sectPr>
+          <w:footerReference w:type="default" r:id="rId20"/>
+          <w:pgSz w:w="16838" w:h="11906" w:orient="landscape"/>
+          <w:pgMar w:top="1134" w:right="1134" w:bottom="1134" w:left="1134" w:header="720" w:footer="720" w:gutter="0"/>
+          <w:cols w:space="720"/>
+        </w:sectPr>
+      </w:pPr>
       <w:r>
         <w:rPr>
           <w:noProof/>
@@ -6822,7 +6903,7 @@
         <mc:AlternateContent>
           <mc:Choice Requires="wps">
             <w:drawing>
-              <wp:anchor distT="0" distB="0" distL="114300" distR="114300" simplePos="0" relativeHeight="251651072" behindDoc="0" locked="0" layoutInCell="1" allowOverlap="1">
+              <wp:anchor distT="0" distB="0" distL="114300" distR="114300" simplePos="0" relativeHeight="251650048" behindDoc="0" locked="0" layoutInCell="1" allowOverlap="1">
                 <wp:simplePos x="0" y="0"/>
                 <wp:positionH relativeFrom="column">
                   <wp:align>center</wp:align>
@@ -6876,7 +6957,7 @@
           </mc:Choice>
           <mc:Fallback>
             <w:pict>
-              <v:shape id="Cadre2" o:spid="_x0000_s1074" type="#_x0000_t202" style="position:absolute;left:0;text-align:left;margin-left:0;margin-top:0;width:728.5pt;height:355.8pt;z-index:251651072;visibility:visible;mso-wrap-style:none;mso-wrap-distance-left:9pt;mso-wrap-distance-top:0;mso-wrap-distance-right:9pt;mso-wrap-distance-bottom:0;mso-position-horizontal:center;mso-position-horizontal-relative:text;mso-position-vertical:top;mso-position-vertical-relative:text;v-text-anchor:top" o:gfxdata="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" filled="f" stroked="f">
+              <v:shape id="Cadre2" o:spid="_x0000_s1076" type="#_x0000_t202" style="position:absolute;left:0;text-align:left;margin-left:0;margin-top:0;width:728.5pt;height:355.8pt;z-index:251650048;visibility:visible;mso-wrap-style:none;mso-wrap-distance-left:9pt;mso-wrap-distance-top:0;mso-wrap-distance-right:9pt;mso-wrap-distance-bottom:0;mso-position-horizontal:center;mso-position-horizontal-relative:text;mso-position-vertical:top;mso-position-vertical-relative:text;v-text-anchor:top" o:gfxdata="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" filled="f" stroked="f">
                 <v:textbox style="mso-fit-shape-to-text:t" inset="0,0,0,0">
                   <w:txbxContent>
                     <w:p>
@@ -7006,7 +7087,7 @@
       <w:pPr>
         <w:pStyle w:val="2"/>
         <w:sectPr>
-          <w:footerReference w:type="default" r:id="rId19"/>
+          <w:footerReference w:type="default" r:id="rId21"/>
           <w:pgSz w:w="11906" w:h="16838"/>
           <w:pgMar w:top="1134" w:right="1134" w:bottom="1474" w:left="1134" w:header="720" w:footer="1134" w:gutter="0"/>
           <w:cols w:space="720"/>
@@ -7028,7 +7109,7 @@
         <w:pStyle w:val="Standard"/>
         <w:jc w:val="both"/>
         <w:sectPr>
-          <w:footerReference w:type="default" r:id="rId20"/>
+          <w:footerReference w:type="default" r:id="rId22"/>
           <w:pgSz w:w="16838" w:h="11906" w:orient="landscape"/>
           <w:pgMar w:top="1134" w:right="1134" w:bottom="1134" w:left="1134" w:header="720" w:footer="720" w:gutter="0"/>
           <w:cols w:space="720"/>
@@ -7043,7 +7124,7 @@
         <mc:AlternateContent>
           <mc:Choice Requires="wps">
             <w:drawing>
-              <wp:anchor distT="0" distB="0" distL="114300" distR="114300" simplePos="0" relativeHeight="251656192" behindDoc="0" locked="0" layoutInCell="1" allowOverlap="1">
+              <wp:anchor distT="0" distB="0" distL="114300" distR="114300" simplePos="0" relativeHeight="251655168" behindDoc="0" locked="0" layoutInCell="1" allowOverlap="1">
                 <wp:simplePos x="0" y="0"/>
                 <wp:positionH relativeFrom="column">
                   <wp:align>center</wp:align>
@@ -7097,7 +7178,7 @@
           </mc:Choice>
           <mc:Fallback>
             <w:pict>
-              <v:shape id="Frame1" o:spid="_x0000_s1075" type="#_x0000_t202" style="position:absolute;left:0;text-align:left;margin-left:0;margin-top:0;width:714.35pt;height:387pt;z-index:251656192;visibility:visible;mso-wrap-style:none;mso-wrap-distance-left:9pt;mso-wrap-distance-top:0;mso-wrap-distance-right:9pt;mso-wrap-distance-bottom:0;mso-position-horizontal:center;mso-position-horizontal-relative:text;mso-position-vertical:top;mso-position-vertical-relative:text;v-text-anchor:top" o:gfxdata="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" filled="f" stroked="f">
+              <v:shape id="Frame1" o:spid="_x0000_s1077" type="#_x0000_t202" style="position:absolute;left:0;text-align:left;margin-left:0;margin-top:0;width:714.35pt;height:387pt;z-index:251655168;visibility:visible;mso-wrap-style:none;mso-wrap-distance-left:9pt;mso-wrap-distance-top:0;mso-wrap-distance-right:9pt;mso-wrap-distance-bottom:0;mso-position-horizontal:center;mso-position-horizontal-relative:text;mso-position-vertical:top;mso-position-vertical-relative:text;v-text-anchor:top" o:gfxdata="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" filled="f" stroked="f">
                 <v:textbox style="mso-fit-shape-to-text:t" inset="0,0,0,0">
                   <w:txbxContent>
                     <w:p>
@@ -7256,7 +7337,7 @@
       <w:pPr>
         <w:pStyle w:val="2"/>
         <w:sectPr>
-          <w:footerReference w:type="default" r:id="rId21"/>
+          <w:footerReference w:type="default" r:id="rId23"/>
           <w:pgSz w:w="11906" w:h="16838"/>
           <w:pgMar w:top="1134" w:right="1134" w:bottom="1474" w:left="1134" w:header="720" w:footer="1134" w:gutter="0"/>
           <w:cols w:space="720"/>
@@ -7384,7 +7465,7 @@
       <w:pPr>
         <w:pStyle w:val="2"/>
         <w:sectPr>
-          <w:footerReference w:type="default" r:id="rId22"/>
+          <w:footerReference w:type="default" r:id="rId24"/>
           <w:pgSz w:w="11906" w:h="16838"/>
           <w:pgMar w:top="1134" w:right="1134" w:bottom="1474" w:left="1134" w:header="720" w:footer="1134" w:gutter="0"/>
           <w:cols w:space="720"/>
@@ -7405,7 +7486,7 @@
       <w:pPr>
         <w:pStyle w:val="Textbody"/>
         <w:sectPr>
-          <w:footerReference w:type="default" r:id="rId23"/>
+          <w:footerReference w:type="default" r:id="rId25"/>
           <w:pgSz w:w="16838" w:h="11906" w:orient="landscape"/>
           <w:pgMar w:top="1134" w:right="1134" w:bottom="1134" w:left="1134" w:header="720" w:footer="720" w:gutter="0"/>
           <w:cols w:space="720"/>
@@ -7419,7 +7500,7 @@
         <mc:AlternateContent>
           <mc:Choice Requires="wps">
             <w:drawing>
-              <wp:anchor distT="0" distB="0" distL="114300" distR="114300" simplePos="0" relativeHeight="251657216" behindDoc="0" locked="0" layoutInCell="1" allowOverlap="1">
+              <wp:anchor distT="0" distB="0" distL="114300" distR="114300" simplePos="0" relativeHeight="251656192" behindDoc="0" locked="0" layoutInCell="1" allowOverlap="1">
                 <wp:simplePos x="0" y="0"/>
                 <wp:positionH relativeFrom="column">
                   <wp:posOffset>368996</wp:posOffset>
@@ -7473,7 +7554,7 @@
           </mc:Choice>
           <mc:Fallback>
             <w:pict>
-              <v:shape id="Frame3" o:spid="_x0000_s1076" type="#_x0000_t202" style="position:absolute;left:0;text-align:left;margin-left:29.05pt;margin-top:31.8pt;width:670.35pt;height:372.7pt;z-index:251657216;visibility:visible;mso-wrap-style:none;mso-wrap-distance-left:9pt;mso-wrap-distance-top:0;mso-wrap-distance-right:9pt;mso-wrap-distance-bottom:0;mso-position-horizontal:absolute;mso-position-horizontal-relative:text;mso-position-vertical:absolute;mso-position-vertical-relative:text;v-text-anchor:top" o:gfxdata="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" filled="f" stroked="f">
+              <v:shape id="Frame3" o:spid="_x0000_s1078" type="#_x0000_t202" style="position:absolute;left:0;text-align:left;margin-left:29.05pt;margin-top:31.8pt;width:670.35pt;height:372.7pt;z-index:251656192;visibility:visible;mso-wrap-style:none;mso-wrap-distance-left:9pt;mso-wrap-distance-top:0;mso-wrap-distance-right:9pt;mso-wrap-distance-bottom:0;mso-position-horizontal:absolute;mso-position-horizontal-relative:text;mso-position-vertical:absolute;mso-position-vertical-relative:text;v-text-anchor:top" o:gfxdata="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" filled="f" stroked="f">
                 <v:textbox style="mso-fit-shape-to-text:t" inset="0,0,0,0">
                   <w:txbxContent>
                     <w:p>
@@ -7499,7 +7580,7 @@
       </w:pPr>
     </w:p>
     <w:sectPr>
-      <w:footerReference w:type="default" r:id="rId24"/>
+      <w:footerReference w:type="default" r:id="rId26"/>
       <w:pgSz w:w="11906" w:h="16838"/>
       <w:pgMar w:top="1134" w:right="1134" w:bottom="1474" w:left="1134" w:header="720" w:footer="1134" w:gutter="0"/>
       <w:cols w:space="720"/>
@@ -7602,12 +7683,21 @@
       </w:rPr>
       <w:t xml:space="preserve"> </w:t>
     </w:r>
+    <w:proofErr w:type="spellStart"/>
     <w:r>
       <w:rPr>
         <w:sz w:val="20"/>
         <w:lang w:val="en-US"/>
       </w:rPr>
-      <w:t xml:space="preserve">Kusan THANABALASINGAM – </w:t>
+      <w:t>Kusan</w:t>
+    </w:r>
+    <w:proofErr w:type="spellEnd"/>
+    <w:r>
+      <w:rPr>
+        <w:sz w:val="20"/>
+        <w:lang w:val="en-US"/>
+      </w:rPr>
+      <w:t xml:space="preserve"> THANABALASINGAM – </w:t>
     </w:r>
     <w:proofErr w:type="spellStart"/>
     <w:r>
@@ -7681,7 +7771,7 @@
         <w:sz w:val="20"/>
         <w:lang w:val="en-US"/>
       </w:rPr>
-      <w:t>6</w:t>
+      <w:t>9</w:t>
     </w:r>
     <w:r>
       <w:rPr>
@@ -8289,7 +8379,7 @@
 
 <file path=word/numbering.xml><?xml version="1.0" encoding="utf-8"?>
 <w:numbering xmlns:wpc="http://schemas.microsoft.com/office/word/2010/wordprocessingCanvas" xmlns:mc="http://schemas.openxmlformats.org/markup-compatibility/2006" xmlns:o="urn:schemas-microsoft-com:office:office" xmlns:r="http://schemas.openxmlformats.org/officeDocument/2006/relationships" xmlns:m="http://schemas.openxmlformats.org/officeDocument/2006/math" xmlns:v="urn:schemas-microsoft-com:vml" xmlns:wp14="http://schemas.microsoft.com/office/word/2010/wordprocessingDrawing" xmlns:wp="http://schemas.openxmlformats.org/drawingml/2006/wordprocessingDrawing" xmlns:w10="urn:schemas-microsoft-com:office:word" xmlns:w="http://schemas.openxmlformats.org/wordprocessingml/2006/main" xmlns:w14="http://schemas.microsoft.com/office/word/2010/wordml" xmlns:w15="http://schemas.microsoft.com/office/word/2012/wordml" xmlns:wpg="http://schemas.microsoft.com/office/word/2010/wordprocessingGroup" xmlns:wpi="http://schemas.microsoft.com/office/word/2010/wordprocessingInk" xmlns:wne="http://schemas.microsoft.com/office/word/2006/wordml" xmlns:wps="http://schemas.microsoft.com/office/word/2010/wordprocessingShape" mc:Ignorable="w14 w15 wp14">
-  <w:abstractNum w:abstractNumId="0">
+  <w:abstractNum w:abstractNumId="0" w15:restartNumberingAfterBreak="0">
     <w:nsid w:val="083A48BE"/>
     <w:multiLevelType w:val="hybridMultilevel"/>
     <w:tmpl w:val="121E4FF2"/>
@@ -8402,7 +8492,7 @@
       </w:rPr>
     </w:lvl>
   </w:abstractNum>
-  <w:abstractNum w:abstractNumId="1">
+  <w:abstractNum w:abstractNumId="1" w15:restartNumberingAfterBreak="0">
     <w:nsid w:val="0B2531DD"/>
     <w:multiLevelType w:val="multilevel"/>
     <w:tmpl w:val="EC145698"/>
@@ -8452,7 +8542,7 @@
       <w:lvlJc w:val="left"/>
     </w:lvl>
   </w:abstractNum>
-  <w:abstractNum w:abstractNumId="2">
+  <w:abstractNum w:abstractNumId="2" w15:restartNumberingAfterBreak="0">
     <w:nsid w:val="0EDA74B3"/>
     <w:multiLevelType w:val="hybridMultilevel"/>
     <w:tmpl w:val="97BEF60E"/>
@@ -8565,7 +8655,7 @@
       </w:rPr>
     </w:lvl>
   </w:abstractNum>
-  <w:abstractNum w:abstractNumId="3">
+  <w:abstractNum w:abstractNumId="3" w15:restartNumberingAfterBreak="0">
     <w:nsid w:val="1AE166D3"/>
     <w:multiLevelType w:val="multilevel"/>
     <w:tmpl w:val="CBD42834"/>
@@ -8724,7 +8814,7 @@
       </w:rPr>
     </w:lvl>
   </w:abstractNum>
-  <w:abstractNum w:abstractNumId="4">
+  <w:abstractNum w:abstractNumId="4" w15:restartNumberingAfterBreak="0">
     <w:nsid w:val="1AEF0B6F"/>
     <w:multiLevelType w:val="hybridMultilevel"/>
     <w:tmpl w:val="BF244A96"/>
@@ -8837,7 +8927,7 @@
       </w:rPr>
     </w:lvl>
   </w:abstractNum>
-  <w:abstractNum w:abstractNumId="5">
+  <w:abstractNum w:abstractNumId="5" w15:restartNumberingAfterBreak="0">
     <w:nsid w:val="20FF0DAF"/>
     <w:multiLevelType w:val="multilevel"/>
     <w:tmpl w:val="BA3E8416"/>
@@ -8995,7 +9085,7 @@
       </w:rPr>
     </w:lvl>
   </w:abstractNum>
-  <w:abstractNum w:abstractNumId="6">
+  <w:abstractNum w:abstractNumId="6" w15:restartNumberingAfterBreak="0">
     <w:nsid w:val="21B43819"/>
     <w:multiLevelType w:val="hybridMultilevel"/>
     <w:tmpl w:val="AAA29EE2"/>
@@ -9108,7 +9198,7 @@
       </w:rPr>
     </w:lvl>
   </w:abstractNum>
-  <w:abstractNum w:abstractNumId="7">
+  <w:abstractNum w:abstractNumId="7" w15:restartNumberingAfterBreak="0">
     <w:nsid w:val="2340088B"/>
     <w:multiLevelType w:val="multilevel"/>
     <w:tmpl w:val="B096F538"/>
@@ -9271,7 +9361,7 @@
       </w:rPr>
     </w:lvl>
   </w:abstractNum>
-  <w:abstractNum w:abstractNumId="8">
+  <w:abstractNum w:abstractNumId="8" w15:restartNumberingAfterBreak="0">
     <w:nsid w:val="239825B6"/>
     <w:multiLevelType w:val="multilevel"/>
     <w:tmpl w:val="D8085FF4"/>
@@ -9375,7 +9465,7 @@
       </w:rPr>
     </w:lvl>
   </w:abstractNum>
-  <w:abstractNum w:abstractNumId="9">
+  <w:abstractNum w:abstractNumId="9" w15:restartNumberingAfterBreak="0">
     <w:nsid w:val="26B64B55"/>
     <w:multiLevelType w:val="multilevel"/>
     <w:tmpl w:val="264A3C8C"/>
@@ -9534,7 +9624,7 @@
       </w:rPr>
     </w:lvl>
   </w:abstractNum>
-  <w:abstractNum w:abstractNumId="10">
+  <w:abstractNum w:abstractNumId="10" w15:restartNumberingAfterBreak="0">
     <w:nsid w:val="295A0C63"/>
     <w:multiLevelType w:val="hybridMultilevel"/>
     <w:tmpl w:val="B9C091D2"/>
@@ -9647,7 +9737,7 @@
       </w:rPr>
     </w:lvl>
   </w:abstractNum>
-  <w:abstractNum w:abstractNumId="11">
+  <w:abstractNum w:abstractNumId="11" w15:restartNumberingAfterBreak="0">
     <w:nsid w:val="29A550D5"/>
     <w:multiLevelType w:val="multilevel"/>
     <w:tmpl w:val="12C0CC18"/>
@@ -9814,7 +9904,7 @@
       </w:rPr>
     </w:lvl>
   </w:abstractNum>
-  <w:abstractNum w:abstractNumId="12">
+  <w:abstractNum w:abstractNumId="12" w15:restartNumberingAfterBreak="0">
     <w:nsid w:val="2D7A5B08"/>
     <w:multiLevelType w:val="multilevel"/>
     <w:tmpl w:val="264A3C8C"/>
@@ -9864,7 +9954,7 @@
       <w:lvlJc w:val="left"/>
     </w:lvl>
   </w:abstractNum>
-  <w:abstractNum w:abstractNumId="13">
+  <w:abstractNum w:abstractNumId="13" w15:restartNumberingAfterBreak="0">
     <w:nsid w:val="302253F0"/>
     <w:multiLevelType w:val="hybridMultilevel"/>
     <w:tmpl w:val="CCF0B3E4"/>
@@ -9977,7 +10067,7 @@
       </w:rPr>
     </w:lvl>
   </w:abstractNum>
-  <w:abstractNum w:abstractNumId="14">
+  <w:abstractNum w:abstractNumId="14" w15:restartNumberingAfterBreak="0">
     <w:nsid w:val="31F843EA"/>
     <w:multiLevelType w:val="multilevel"/>
     <w:tmpl w:val="BA3E8416"/>
@@ -10027,7 +10117,7 @@
       <w:lvlJc w:val="left"/>
     </w:lvl>
   </w:abstractNum>
-  <w:abstractNum w:abstractNumId="15">
+  <w:abstractNum w:abstractNumId="15" w15:restartNumberingAfterBreak="0">
     <w:nsid w:val="35E00382"/>
     <w:multiLevelType w:val="multilevel"/>
     <w:tmpl w:val="72E6451E"/>
@@ -10077,7 +10167,7 @@
       <w:lvlJc w:val="left"/>
     </w:lvl>
   </w:abstractNum>
-  <w:abstractNum w:abstractNumId="16">
+  <w:abstractNum w:abstractNumId="16" w15:restartNumberingAfterBreak="0">
     <w:nsid w:val="37046161"/>
     <w:multiLevelType w:val="hybridMultilevel"/>
     <w:tmpl w:val="06845844"/>
@@ -10190,7 +10280,7 @@
       </w:rPr>
     </w:lvl>
   </w:abstractNum>
-  <w:abstractNum w:abstractNumId="17">
+  <w:abstractNum w:abstractNumId="17" w15:restartNumberingAfterBreak="0">
     <w:nsid w:val="394661B1"/>
     <w:multiLevelType w:val="multilevel"/>
     <w:tmpl w:val="1662F7B0"/>
@@ -10259,7 +10349,7 @@
       <w:lvlJc w:val="left"/>
     </w:lvl>
   </w:abstractNum>
-  <w:abstractNum w:abstractNumId="18">
+  <w:abstractNum w:abstractNumId="18" w15:restartNumberingAfterBreak="0">
     <w:nsid w:val="3947077A"/>
     <w:multiLevelType w:val="hybridMultilevel"/>
     <w:tmpl w:val="040C89BA"/>
@@ -10372,7 +10462,7 @@
       </w:rPr>
     </w:lvl>
   </w:abstractNum>
-  <w:abstractNum w:abstractNumId="19">
+  <w:abstractNum w:abstractNumId="19" w15:restartNumberingAfterBreak="0">
     <w:nsid w:val="3A8841ED"/>
     <w:multiLevelType w:val="hybridMultilevel"/>
     <w:tmpl w:val="58BCAE40"/>
@@ -10485,7 +10575,7 @@
       </w:rPr>
     </w:lvl>
   </w:abstractNum>
-  <w:abstractNum w:abstractNumId="20">
+  <w:abstractNum w:abstractNumId="20" w15:restartNumberingAfterBreak="0">
     <w:nsid w:val="3F833625"/>
     <w:multiLevelType w:val="multilevel"/>
     <w:tmpl w:val="72E6451E"/>
@@ -10535,7 +10625,7 @@
       <w:lvlJc w:val="left"/>
     </w:lvl>
   </w:abstractNum>
-  <w:abstractNum w:abstractNumId="21">
+  <w:abstractNum w:abstractNumId="21" w15:restartNumberingAfterBreak="0">
     <w:nsid w:val="449550E2"/>
     <w:multiLevelType w:val="hybridMultilevel"/>
     <w:tmpl w:val="A8381AEE"/>
@@ -10648,7 +10738,7 @@
       </w:rPr>
     </w:lvl>
   </w:abstractNum>
-  <w:abstractNum w:abstractNumId="22">
+  <w:abstractNum w:abstractNumId="22" w15:restartNumberingAfterBreak="0">
     <w:nsid w:val="48C61E38"/>
     <w:multiLevelType w:val="multilevel"/>
     <w:tmpl w:val="F0C66D2A"/>
@@ -10811,7 +10901,7 @@
       </w:rPr>
     </w:lvl>
   </w:abstractNum>
-  <w:abstractNum w:abstractNumId="23">
+  <w:abstractNum w:abstractNumId="23" w15:restartNumberingAfterBreak="0">
     <w:nsid w:val="4A1E3515"/>
     <w:multiLevelType w:val="multilevel"/>
     <w:tmpl w:val="241E09B4"/>
@@ -10915,7 +11005,7 @@
       </w:rPr>
     </w:lvl>
   </w:abstractNum>
-  <w:abstractNum w:abstractNumId="24">
+  <w:abstractNum w:abstractNumId="24" w15:restartNumberingAfterBreak="0">
     <w:nsid w:val="4FAF310E"/>
     <w:multiLevelType w:val="multilevel"/>
     <w:tmpl w:val="1A162C58"/>
@@ -11020,7 +11110,7 @@
       </w:rPr>
     </w:lvl>
   </w:abstractNum>
-  <w:abstractNum w:abstractNumId="25">
+  <w:abstractNum w:abstractNumId="25" w15:restartNumberingAfterBreak="0">
     <w:nsid w:val="4FBA6A1B"/>
     <w:multiLevelType w:val="multilevel"/>
     <w:tmpl w:val="72E6451E"/>
@@ -11070,7 +11160,7 @@
       <w:lvlJc w:val="left"/>
     </w:lvl>
   </w:abstractNum>
-  <w:abstractNum w:abstractNumId="26">
+  <w:abstractNum w:abstractNumId="26" w15:restartNumberingAfterBreak="0">
     <w:nsid w:val="505E747E"/>
     <w:multiLevelType w:val="multilevel"/>
     <w:tmpl w:val="72E6451E"/>
@@ -11120,7 +11210,7 @@
       <w:lvlJc w:val="left"/>
     </w:lvl>
   </w:abstractNum>
-  <w:abstractNum w:abstractNumId="27">
+  <w:abstractNum w:abstractNumId="27" w15:restartNumberingAfterBreak="0">
     <w:nsid w:val="50B60F17"/>
     <w:multiLevelType w:val="multilevel"/>
     <w:tmpl w:val="72E6451E"/>
@@ -11170,7 +11260,7 @@
       <w:lvlJc w:val="left"/>
     </w:lvl>
   </w:abstractNum>
-  <w:abstractNum w:abstractNumId="28">
+  <w:abstractNum w:abstractNumId="28" w15:restartNumberingAfterBreak="0">
     <w:nsid w:val="52403197"/>
     <w:multiLevelType w:val="multilevel"/>
     <w:tmpl w:val="4DD42C7A"/>
@@ -11257,7 +11347,7 @@
       </w:pPr>
     </w:lvl>
   </w:abstractNum>
-  <w:abstractNum w:abstractNumId="29">
+  <w:abstractNum w:abstractNumId="29" w15:restartNumberingAfterBreak="0">
     <w:nsid w:val="557F269F"/>
     <w:multiLevelType w:val="multilevel"/>
     <w:tmpl w:val="A8DA364C"/>
@@ -11343,7 +11433,7 @@
       </w:pPr>
     </w:lvl>
   </w:abstractNum>
-  <w:abstractNum w:abstractNumId="30">
+  <w:abstractNum w:abstractNumId="30" w15:restartNumberingAfterBreak="0">
     <w:nsid w:val="5898092E"/>
     <w:multiLevelType w:val="multilevel"/>
     <w:tmpl w:val="72E6451E"/>
@@ -11395,7 +11485,7 @@
       <w:lvlJc w:val="left"/>
     </w:lvl>
   </w:abstractNum>
-  <w:abstractNum w:abstractNumId="31">
+  <w:abstractNum w:abstractNumId="31" w15:restartNumberingAfterBreak="0">
     <w:nsid w:val="5BB45E85"/>
     <w:multiLevelType w:val="hybridMultilevel"/>
     <w:tmpl w:val="D540AA84"/>
@@ -11508,7 +11598,7 @@
       </w:rPr>
     </w:lvl>
   </w:abstractNum>
-  <w:abstractNum w:abstractNumId="32">
+  <w:abstractNum w:abstractNumId="32" w15:restartNumberingAfterBreak="0">
     <w:nsid w:val="631725F1"/>
     <w:multiLevelType w:val="hybridMultilevel"/>
     <w:tmpl w:val="12F20FF4"/>
@@ -11621,7 +11711,7 @@
       </w:rPr>
     </w:lvl>
   </w:abstractNum>
-  <w:abstractNum w:abstractNumId="33">
+  <w:abstractNum w:abstractNumId="33" w15:restartNumberingAfterBreak="0">
     <w:nsid w:val="66CE3EFA"/>
     <w:multiLevelType w:val="multilevel"/>
     <w:tmpl w:val="72E6451E"/>
@@ -11671,7 +11761,7 @@
       <w:lvlJc w:val="left"/>
     </w:lvl>
   </w:abstractNum>
-  <w:abstractNum w:abstractNumId="34">
+  <w:abstractNum w:abstractNumId="34" w15:restartNumberingAfterBreak="0">
     <w:nsid w:val="69E95BEA"/>
     <w:multiLevelType w:val="hybridMultilevel"/>
     <w:tmpl w:val="3F748E8A"/>
@@ -11784,7 +11874,7 @@
       </w:rPr>
     </w:lvl>
   </w:abstractNum>
-  <w:abstractNum w:abstractNumId="35">
+  <w:abstractNum w:abstractNumId="35" w15:restartNumberingAfterBreak="0">
     <w:nsid w:val="6C5C656A"/>
     <w:multiLevelType w:val="hybridMultilevel"/>
     <w:tmpl w:val="D2D4B81E"/>
@@ -11897,7 +11987,7 @@
       </w:rPr>
     </w:lvl>
   </w:abstractNum>
-  <w:abstractNum w:abstractNumId="36">
+  <w:abstractNum w:abstractNumId="36" w15:restartNumberingAfterBreak="0">
     <w:nsid w:val="6D2918AE"/>
     <w:multiLevelType w:val="multilevel"/>
     <w:tmpl w:val="BA3E8416"/>
@@ -12055,7 +12145,7 @@
       </w:rPr>
     </w:lvl>
   </w:abstractNum>
-  <w:abstractNum w:abstractNumId="37">
+  <w:abstractNum w:abstractNumId="37" w15:restartNumberingAfterBreak="0">
     <w:nsid w:val="77C17464"/>
     <w:multiLevelType w:val="multilevel"/>
     <w:tmpl w:val="A8DA364C"/>
@@ -12141,7 +12231,7 @@
       </w:pPr>
     </w:lvl>
   </w:abstractNum>
-  <w:abstractNum w:abstractNumId="38">
+  <w:abstractNum w:abstractNumId="38" w15:restartNumberingAfterBreak="0">
     <w:nsid w:val="7CA63F1F"/>
     <w:multiLevelType w:val="hybridMultilevel"/>
     <w:tmpl w:val="59EAF9F4"/>
@@ -12254,7 +12344,7 @@
       </w:rPr>
     </w:lvl>
   </w:abstractNum>
-  <w:abstractNum w:abstractNumId="39">
+  <w:abstractNum w:abstractNumId="39" w15:restartNumberingAfterBreak="0">
     <w:nsid w:val="7D18673B"/>
     <w:multiLevelType w:val="multilevel"/>
     <w:tmpl w:val="72E6451E"/>
@@ -14250,7 +14340,7 @@
 </file>
 
 <file path=customXml/itemProps1.xml><?xml version="1.0" encoding="utf-8"?>
-<ds:datastoreItem xmlns:ds="http://schemas.openxmlformats.org/officeDocument/2006/customXml" ds:itemID="{AD05C1A8-6FE7-4AD2-A8E3-E0DB492ED83C}">
+<ds:datastoreItem xmlns:ds="http://schemas.openxmlformats.org/officeDocument/2006/customXml" ds:itemID="{E67B4EEE-0239-4A56-8358-56C4DEAC3BE3}">
   <ds:schemaRefs>
     <ds:schemaRef ds:uri="http://schemas.openxmlformats.org/officeDocument/2006/bibliography"/>
   </ds:schemaRefs>

</xml_diff>

<commit_message>
Report + Render Diagram
</commit_message>
<xml_diff>
--- a/rapport/Rapport.docx
+++ b/rapport/Rapport.docx
@@ -532,8 +532,6 @@
           <w:lang w:val="en-US"/>
         </w:rPr>
       </w:pPr>
-      <w:bookmarkStart w:id="0" w:name="_GoBack"/>
-      <w:bookmarkEnd w:id="0"/>
     </w:p>
     <w:p>
       <w:pPr>
@@ -1383,14 +1381,14 @@
       <w:pPr>
         <w:pStyle w:val="2"/>
       </w:pPr>
-      <w:bookmarkStart w:id="1" w:name="__RefHeading__1318_824097905"/>
+      <w:bookmarkStart w:id="0" w:name="__RefHeading__1318_824097905"/>
       <w:r>
         <w:t>Présentation</w:t>
       </w:r>
       <w:r>
         <w:t xml:space="preserve"> générale</w:t>
       </w:r>
-      <w:bookmarkEnd w:id="1"/>
+      <w:bookmarkEnd w:id="0"/>
     </w:p>
     <w:p>
       <w:pPr>
@@ -1884,11 +1882,11 @@
       <w:pPr>
         <w:pStyle w:val="2"/>
       </w:pPr>
-      <w:bookmarkStart w:id="2" w:name="__RefHeading__1320_824097905"/>
+      <w:bookmarkStart w:id="1" w:name="__RefHeading__1320_824097905"/>
       <w:r>
         <w:t>Règles du jeu</w:t>
       </w:r>
-      <w:bookmarkEnd w:id="2"/>
+      <w:bookmarkEnd w:id="1"/>
     </w:p>
     <w:p>
       <w:pPr>
@@ -4733,11 +4731,11 @@
       <w:pPr>
         <w:pStyle w:val="2"/>
       </w:pPr>
-      <w:bookmarkStart w:id="3" w:name="__RefHeading__3406_1053578290"/>
+      <w:bookmarkStart w:id="2" w:name="__RefHeading__3406_1053578290"/>
       <w:r>
         <w:t>Conception Logiciel</w:t>
       </w:r>
-      <w:bookmarkEnd w:id="3"/>
+      <w:bookmarkEnd w:id="2"/>
     </w:p>
     <w:p>
       <w:pPr>
@@ -4759,22 +4757,22 @@
       <w:pPr>
         <w:pStyle w:val="1"/>
       </w:pPr>
-      <w:bookmarkStart w:id="4" w:name="__RefHeading__1322_824097905"/>
+      <w:bookmarkStart w:id="3" w:name="__RefHeading__1322_824097905"/>
       <w:r>
         <w:lastRenderedPageBreak/>
         <w:t>Description et conception des états</w:t>
       </w:r>
+      <w:bookmarkEnd w:id="3"/>
+    </w:p>
+    <w:p>
+      <w:pPr>
+        <w:pStyle w:val="2"/>
+      </w:pPr>
+      <w:bookmarkStart w:id="4" w:name="__RefHeading__1480_1060408740"/>
+      <w:r>
+        <w:t>Description d</w:t>
+      </w:r>
       <w:bookmarkEnd w:id="4"/>
-    </w:p>
-    <w:p>
-      <w:pPr>
-        <w:pStyle w:val="2"/>
-      </w:pPr>
-      <w:bookmarkStart w:id="5" w:name="__RefHeading__1480_1060408740"/>
-      <w:r>
-        <w:t>Description d</w:t>
-      </w:r>
-      <w:bookmarkEnd w:id="5"/>
       <w:r>
         <w:t>e</w:t>
       </w:r>
@@ -5931,11 +5929,11 @@
       <w:pPr>
         <w:pStyle w:val="2"/>
       </w:pPr>
-      <w:bookmarkStart w:id="6" w:name="__RefHeading__1484_1060408740"/>
+      <w:bookmarkStart w:id="5" w:name="__RefHeading__1484_1060408740"/>
       <w:r>
         <w:t>Conception logiciel</w:t>
       </w:r>
-      <w:bookmarkEnd w:id="6"/>
+      <w:bookmarkEnd w:id="5"/>
     </w:p>
     <w:p>
       <w:pPr>
@@ -6480,7 +6478,10 @@
       </w:r>
       <w:proofErr w:type="spellStart"/>
       <w:r>
-        <w:t>StateWorld</w:t>
+        <w:t>World</w:t>
+      </w:r>
+      <w:r>
+        <w:t>State</w:t>
       </w:r>
       <w:proofErr w:type="spellEnd"/>
       <w:r>
@@ -6528,38 +6529,38 @@
       <w:pPr>
         <w:pStyle w:val="2"/>
       </w:pPr>
-      <w:bookmarkStart w:id="7" w:name="__DdeLink__1054_1053578290"/>
-      <w:bookmarkStart w:id="8" w:name="__RefHeading__1027_1053578290"/>
+      <w:bookmarkStart w:id="6" w:name="__DdeLink__1054_1053578290"/>
+      <w:bookmarkStart w:id="7" w:name="__RefHeading__1027_1053578290"/>
       <w:r>
         <w:t>Conception logiciel : extension pour le rendu</w:t>
       </w:r>
+      <w:bookmarkEnd w:id="6"/>
       <w:bookmarkEnd w:id="7"/>
+    </w:p>
+    <w:p>
+      <w:pPr>
+        <w:pStyle w:val="Textbody"/>
+      </w:pPr>
+    </w:p>
+    <w:p>
+      <w:pPr>
+        <w:pStyle w:val="2"/>
+      </w:pPr>
+      <w:bookmarkStart w:id="8" w:name="__RefHeading__3408_1053578290"/>
+      <w:r>
+        <w:t>Conception logiciel : extension pour le moteur de jeu</w:t>
+      </w:r>
       <w:bookmarkEnd w:id="8"/>
     </w:p>
     <w:p>
       <w:pPr>
-        <w:pStyle w:val="Textbody"/>
-      </w:pPr>
-    </w:p>
-    <w:p>
-      <w:pPr>
         <w:pStyle w:val="2"/>
       </w:pPr>
-      <w:bookmarkStart w:id="9" w:name="__RefHeading__3408_1053578290"/>
-      <w:r>
-        <w:t>Conception logiciel : extension pour le moteur de jeu</w:t>
+      <w:bookmarkStart w:id="9" w:name="__RefHeading__2098_1060408740"/>
+      <w:r>
+        <w:t>Ressources</w:t>
       </w:r>
       <w:bookmarkEnd w:id="9"/>
-    </w:p>
-    <w:p>
-      <w:pPr>
-        <w:pStyle w:val="2"/>
-      </w:pPr>
-      <w:bookmarkStart w:id="10" w:name="__RefHeading__2098_1060408740"/>
-      <w:r>
-        <w:t>Ressources</w:t>
-      </w:r>
-      <w:bookmarkEnd w:id="10"/>
     </w:p>
     <w:p>
       <w:pPr>
@@ -6612,12 +6613,12 @@
               <wp:anchor distT="0" distB="0" distL="114300" distR="114300" simplePos="0" relativeHeight="251668480" behindDoc="0" locked="0" layoutInCell="1" allowOverlap="1">
                 <wp:simplePos x="0" y="0"/>
                 <wp:positionH relativeFrom="column">
-                  <wp:posOffset>-815624</wp:posOffset>
+                  <wp:posOffset>-634365</wp:posOffset>
                 </wp:positionH>
                 <wp:positionV relativeFrom="paragraph">
-                  <wp:posOffset>-160532</wp:posOffset>
+                  <wp:posOffset>-281940</wp:posOffset>
                 </wp:positionV>
-                <wp:extent cx="10786745" cy="6003926"/>
+                <wp:extent cx="10615295" cy="6003925"/>
                 <wp:effectExtent l="0" t="0" r="0" b="15875"/>
                 <wp:wrapNone/>
                 <wp:docPr id="3" name="Group 3"/>
@@ -6629,9 +6630,9 @@
                       <wpg:grpSpPr>
                         <a:xfrm>
                           <a:off x="0" y="0"/>
-                          <a:ext cx="10786745" cy="6003926"/>
+                          <a:ext cx="10615295" cy="6003925"/>
                           <a:chOff x="-54591" y="81886"/>
-                          <a:chExt cx="10786745" cy="6003926"/>
+                          <a:chExt cx="10786745" cy="6003925"/>
                         </a:xfrm>
                       </wpg:grpSpPr>
                       <wps:wsp>
@@ -6639,8 +6640,8 @@
                         <wps:cNvSpPr txBox="1"/>
                         <wps:spPr>
                           <a:xfrm>
-                            <a:off x="1310181" y="5758152"/>
-                            <a:ext cx="2739390" cy="327660"/>
+                            <a:off x="1310181" y="5758151"/>
+                            <a:ext cx="3087494" cy="327660"/>
                           </a:xfrm>
                           <a:prstGeom prst="rect">
                             <a:avLst/>
@@ -6663,8 +6664,8 @@
                             </w:p>
                           </w:txbxContent>
                         </wps:txbx>
-                        <wps:bodyPr vert="horz" wrap="none" lIns="0" tIns="0" rIns="0" bIns="0" anchor="t" anchorCtr="0" compatLnSpc="0">
-                          <a:spAutoFit/>
+                        <wps:bodyPr vert="horz" wrap="square" lIns="0" tIns="0" rIns="0" bIns="0" anchor="t" anchorCtr="0" compatLnSpc="0">
+                          <a:noAutofit/>
                         </wps:bodyPr>
                       </wps:wsp>
                       <pic:pic xmlns:pic="http://schemas.openxmlformats.org/drawingml/2006/picture">
@@ -6704,6 +6705,9 @@
                     </wpg:wgp>
                   </a:graphicData>
                 </a:graphic>
+                <wp14:sizeRelH relativeFrom="margin">
+                  <wp14:pctWidth>0</wp14:pctWidth>
+                </wp14:sizeRelH>
                 <wp14:sizeRelV relativeFrom="margin">
                   <wp14:pctHeight>0</wp14:pctHeight>
                 </wp14:sizeRelV>
@@ -6712,13 +6716,9 @@
           </mc:Choice>
           <mc:Fallback>
             <w:pict>
-              <v:group id="Group 3" o:spid="_x0000_s1073" style="position:absolute;left:0;text-align:left;margin-left:-64.2pt;margin-top:-12.65pt;width:849.35pt;height:472.75pt;z-index:251668480;mso-position-horizontal-relative:text;mso-position-vertical-relative:text;mso-height-relative:margin" coordorigin="-545,818" coordsize="107867,60039" o:gfxdata="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">
-                <v:shapetype id="_x0000_t202" coordsize="21600,21600" o:spt="202" path="m,l,21600r21600,l21600,xe">
-                  <v:stroke joinstyle="miter"/>
-                  <v:path gradientshapeok="t" o:connecttype="rect"/>
-                </v:shapetype>
-                <v:shape id="Cadre3" o:spid="_x0000_s1074" type="#_x0000_t202" style="position:absolute;left:13101;top:57581;width:27394;height:3277;visibility:visible;mso-wrap-style:none;v-text-anchor:top" o:gfxdata="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" filled="f" stroked="f">
-                  <v:textbox style="mso-fit-shape-to-text:t" inset="0,0,0,0">
+              <v:group id="Group 3" o:spid="_x0000_s1073" style="position:absolute;left:0;text-align:left;margin-left:-49.95pt;margin-top:-22.2pt;width:835.85pt;height:472.75pt;z-index:251668480;mso-position-horizontal-relative:text;mso-position-vertical-relative:text;mso-width-relative:margin;mso-height-relative:margin" coordorigin="-545,818" coordsize="107867,60039" o:gfxdata="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">
+                <v:shape id="Cadre3" o:spid="_x0000_s1074" type="#_x0000_t202" style="position:absolute;left:13101;top:57581;width:30875;height:3277;visibility:visible;mso-wrap-style:square;v-text-anchor:top" o:gfxdata="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" filled="f" stroked="f">
+                  <v:textbox inset="0,0,0,0">
                     <w:txbxContent>
                       <w:p>
                         <w:pPr>
@@ -6731,25 +6731,6 @@
                     </w:txbxContent>
                   </v:textbox>
                 </v:shape>
-                <v:shapetype id="_x0000_t75" coordsize="21600,21600" o:spt="75" o:preferrelative="t" path="m@4@5l@4@11@9@11@9@5xe" filled="f" stroked="f">
-                  <v:stroke joinstyle="miter"/>
-                  <v:formulas>
-                    <v:f eqn="if lineDrawn pixelLineWidth 0"/>
-                    <v:f eqn="sum @0 1 0"/>
-                    <v:f eqn="sum 0 0 @1"/>
-                    <v:f eqn="prod @2 1 2"/>
-                    <v:f eqn="prod @3 21600 pixelWidth"/>
-                    <v:f eqn="prod @3 21600 pixelHeight"/>
-                    <v:f eqn="sum @0 0 1"/>
-                    <v:f eqn="prod @6 1 2"/>
-                    <v:f eqn="prod @7 21600 pixelWidth"/>
-                    <v:f eqn="sum @8 21600 0"/>
-                    <v:f eqn="prod @7 21600 pixelHeight"/>
-                    <v:f eqn="sum @10 21600 0"/>
-                  </v:formulas>
-                  <v:path o:extrusionok="f" gradientshapeok="t" o:connecttype="rect"/>
-                  <o:lock v:ext="edit" aspectratio="t"/>
-                </v:shapetype>
                 <v:shape id="Picture 2" o:spid="_x0000_s1075" type="#_x0000_t75" style="position:absolute;left:-545;top:818;width:107866;height:56909;visibility:visible;mso-wrap-style:square" o:gfxdata="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">
                   <v:imagedata r:id="rId17" o:title="DiagrammeDesClassesEtats"/>
                   <v:path arrowok="t"/>
@@ -6780,73 +6761,311 @@
       <w:pPr>
         <w:pStyle w:val="1"/>
       </w:pPr>
-      <w:bookmarkStart w:id="11" w:name="__RefHeading__2100_1060408740"/>
+      <w:bookmarkStart w:id="10" w:name="__RefHeading__2100_1060408740"/>
       <w:r>
         <w:lastRenderedPageBreak/>
         <w:t>Rendu : Stratégie et Conception</w:t>
       </w:r>
+      <w:bookmarkEnd w:id="10"/>
+    </w:p>
+    <w:p>
+      <w:pPr>
+        <w:pStyle w:val="Text"/>
+      </w:pPr>
+      <w:r>
+        <w:t xml:space="preserve">Présentez ici la stratégie générale que vous comptez suivre pour rendre un état. Cela doit tenir compte des problématiques de synchronisation entre les changements d'états et la vitesse d'affichage à l'écran. Puis, lorsque vous serez rendu à la partie client/serveur, expliquez comment vous aller gérer les problèmes liés à la latence. Après cette description, présentez la conception logicielle. Pour celle-ci, il est fortement recommandé de former une première partie indépendante de toute librairie graphique, puis de présenter d'autres parties qui </w:t>
+      </w:r>
+      <w:proofErr w:type="gramStart"/>
+      <w:r>
+        <w:t>l'implémente</w:t>
+      </w:r>
+      <w:proofErr w:type="gramEnd"/>
+      <w:r>
+        <w:t xml:space="preserve"> pour une librairie particulière. Enfin, toutes les classes de la première partie doivent avoir pour unique dépendance les classes d'état de la section précédente.</w:t>
+      </w:r>
+    </w:p>
+    <w:p>
+      <w:pPr>
+        <w:pStyle w:val="2"/>
+      </w:pPr>
+      <w:bookmarkStart w:id="11" w:name="__RefHeading__2104_1060408740"/>
+      <w:r>
+        <w:t>Stratégie de rendu d'un état</w:t>
+      </w:r>
       <w:bookmarkEnd w:id="11"/>
     </w:p>
     <w:p>
       <w:pPr>
-        <w:pStyle w:val="Text"/>
-      </w:pPr>
-      <w:r>
-        <w:t xml:space="preserve">Présentez ici la stratégie générale que vous comptez suivre pour rendre un état. Cela doit tenir compte des problématiques de synchronisation entre les changements d'états et la vitesse d'affichage à l'écran. Puis, lorsque vous serez rendu à la partie client/serveur, expliquez comment vous aller gérer les problèmes liés à la latence. Après cette description, présentez la conception logicielle. Pour celle-ci, il est fortement recommandé de former une première partie indépendante de toute librairie graphique, puis de présenter d'autres parties qui </w:t>
+        <w:pStyle w:val="Textbody"/>
+      </w:pPr>
+      <w:r>
+        <w:t>Chaque état est déc</w:t>
+      </w:r>
+      <w:r>
+        <w:t>oup</w:t>
+      </w:r>
+      <w:r>
+        <w:t>é</w:t>
+      </w:r>
+      <w:r>
+        <w:t xml:space="preserve"> </w:t>
+      </w:r>
+      <w:r>
+        <w:t xml:space="preserve">en plusieurs </w:t>
+      </w:r>
+      <w:r>
+        <w:t xml:space="preserve">plans (ou « </w:t>
+      </w:r>
+      <w:proofErr w:type="spellStart"/>
+      <w:r>
+        <w:t>layers</w:t>
+      </w:r>
+      <w:proofErr w:type="spellEnd"/>
+      <w:r>
+        <w:t xml:space="preserve"> ») : un plan pour le niveau (mur, </w:t>
+      </w:r>
+      <w:r>
+        <w:t>arbres, rochers</w:t>
+      </w:r>
+      <w:r>
+        <w:t>, etc.), un plan pour les éléments mobiles (p</w:t>
+      </w:r>
+      <w:r>
+        <w:t>ersonnages</w:t>
+      </w:r>
+      <w:r>
+        <w:t xml:space="preserve">, </w:t>
+      </w:r>
+      <w:r>
+        <w:t>montres</w:t>
+      </w:r>
+      <w:r>
+        <w:t xml:space="preserve">) et un plan pour les informations (vies, scores, etc.). Chaque plan contiendra deux informations bas-niveau : une unique texture contenant les tuiles (ou « </w:t>
+      </w:r>
+      <w:proofErr w:type="spellStart"/>
+      <w:r>
+        <w:t>tiles</w:t>
+      </w:r>
+      <w:proofErr w:type="spellEnd"/>
+      <w:r>
+        <w:t xml:space="preserve"> »), et une unique matrice avec la position des éléments et les coordonnées dans la texture. En conséquence, chaque plan ne pourra rendre que les éléments dont les tuiles sont présentes dans la texture associée.</w:t>
+      </w:r>
+    </w:p>
+    <w:p>
+      <w:pPr>
+        <w:pStyle w:val="Default"/>
+        <w:jc w:val="both"/>
+        <w:rPr>
+          <w:sz w:val="23"/>
+          <w:szCs w:val="23"/>
+        </w:rPr>
+      </w:pPr>
+      <w:r>
+        <w:rPr>
+          <w:sz w:val="23"/>
+          <w:szCs w:val="23"/>
+        </w:rPr>
+        <w:t>Pour la formation de ces informations bas-niveau, la première idée est d'observer l'état à rendre, et de réagir lorsqu'un changement se produit. Si le changement dans l'état donne lieu à un changement permanent dans le rendu, on met à jour le morceau de la matrice du plan correspondant. Pour les changements non permanent, comme les animations et/ou les éléments mobiles, nous tiendrons à jour une liste d'éléments visuels à mettre à jour (= modifier la matrice du plan) automati</w:t>
+      </w:r>
+      <w:r>
+        <w:rPr>
+          <w:sz w:val="23"/>
+          <w:szCs w:val="23"/>
+        </w:rPr>
+        <w:t xml:space="preserve">quement à chaque rendu </w:t>
       </w:r>
       <w:proofErr w:type="gramStart"/>
       <w:r>
-        <w:t>l'implémente</w:t>
+        <w:rPr>
+          <w:sz w:val="23"/>
+          <w:szCs w:val="23"/>
+        </w:rPr>
+        <w:t>d'une nou</w:t>
+      </w:r>
+      <w:r>
+        <w:rPr>
+          <w:sz w:val="23"/>
+          <w:szCs w:val="23"/>
+        </w:rPr>
+        <w:t>velle</w:t>
       </w:r>
       <w:proofErr w:type="gramEnd"/>
       <w:r>
-        <w:t xml:space="preserve"> pour une librairie particulière. Enfin, toutes les classes de la première partie doivent avoir pour unique dépendance les classes d'état de la section précédente.</w:t>
+        <w:rPr>
+          <w:sz w:val="23"/>
+          <w:szCs w:val="23"/>
+        </w:rPr>
+        <w:t xml:space="preserve"> frame.</w:t>
       </w:r>
     </w:p>
     <w:p>
       <w:pPr>
         <w:pStyle w:val="2"/>
       </w:pPr>
-      <w:bookmarkStart w:id="12" w:name="__RefHeading__2104_1060408740"/>
-      <w:r>
-        <w:t>Stratégie de rendu d'un état</w:t>
+      <w:bookmarkStart w:id="12" w:name="__DdeLink__1274_1053578290"/>
+      <w:bookmarkStart w:id="13" w:name="__RefHeading__2118_1060408740"/>
+      <w:r>
+        <w:t xml:space="preserve">Conception </w:t>
       </w:r>
       <w:bookmarkEnd w:id="12"/>
+      <w:r>
+        <w:t>logiciel</w:t>
+      </w:r>
+      <w:bookmarkEnd w:id="13"/>
     </w:p>
     <w:p>
       <w:pPr>
         <w:pStyle w:val="Textbody"/>
       </w:pPr>
+      <w:r>
+        <w:t xml:space="preserve">Le diagramme des classes pour le rendu général, indépendante de toute librairie graphique, est présenté en </w:t>
+      </w:r>
+      <w:r>
+        <w:rPr>
+          <w:highlight w:val="yellow"/>
+        </w:rPr>
+        <w:t>Illustration 4.</w:t>
+      </w:r>
+    </w:p>
+    <w:p>
+      <w:pPr>
+        <w:pStyle w:val="Textbody"/>
+      </w:pPr>
     </w:p>
     <w:p>
       <w:pPr>
         <w:pStyle w:val="2"/>
       </w:pPr>
-      <w:bookmarkStart w:id="13" w:name="__DdeLink__1274_1053578290"/>
-      <w:bookmarkStart w:id="14" w:name="__RefHeading__2118_1060408740"/>
-      <w:r>
-        <w:t xml:space="preserve">Conception </w:t>
-      </w:r>
-      <w:bookmarkEnd w:id="13"/>
-      <w:r>
-        <w:t>logiciel</w:t>
+      <w:bookmarkStart w:id="14" w:name="__RefHeading__3410_1053578290"/>
+      <w:r>
+        <w:t>Conception logiciel : extension pour les animations</w:t>
       </w:r>
       <w:bookmarkEnd w:id="14"/>
     </w:p>
     <w:p>
       <w:pPr>
         <w:pStyle w:val="Textbody"/>
-      </w:pPr>
-    </w:p>
-    <w:p>
-      <w:pPr>
-        <w:pStyle w:val="2"/>
-      </w:pPr>
-      <w:bookmarkStart w:id="15" w:name="__RefHeading__3410_1053578290"/>
-      <w:r>
-        <w:t>Conception logiciel : extension pour les animations</w:t>
-      </w:r>
+        <w:rPr>
+          <w:sz w:val="23"/>
+          <w:szCs w:val="23"/>
+        </w:rPr>
+      </w:pPr>
+      <w:r>
+        <w:rPr>
+          <w:b/>
+          <w:bCs/>
+          <w:sz w:val="23"/>
+          <w:szCs w:val="23"/>
+        </w:rPr>
+        <w:t xml:space="preserve">Animations. </w:t>
+      </w:r>
+      <w:r>
+        <w:rPr>
+          <w:sz w:val="23"/>
+          <w:szCs w:val="23"/>
+        </w:rPr>
+        <w:t xml:space="preserve">Les animations sont gérées par les instances de la classe </w:t>
+      </w:r>
+      <w:r>
+        <w:rPr>
+          <w:i/>
+          <w:iCs/>
+          <w:sz w:val="23"/>
+          <w:szCs w:val="23"/>
+        </w:rPr>
+        <w:t>Animation</w:t>
+      </w:r>
+      <w:r>
+        <w:rPr>
+          <w:sz w:val="23"/>
+          <w:szCs w:val="23"/>
+        </w:rPr>
+        <w:t>. Chaque plan tient une liste de ces animations, et le client graphique fait appel aux méthodes de mise à jour pour faire évoluer ses surfaces. Nous faisons ce choix car certaines évolutions dans l'affichage ne dépendent</w:t>
+      </w:r>
+      <w:r>
+        <w:rPr>
+          <w:sz w:val="23"/>
+          <w:szCs w:val="23"/>
+        </w:rPr>
+        <w:t xml:space="preserve"> pas d'un changement d'état</w:t>
+      </w:r>
+      <w:r>
+        <w:rPr>
+          <w:sz w:val="23"/>
+          <w:szCs w:val="23"/>
+        </w:rPr>
+        <w:t>.</w:t>
+      </w:r>
+    </w:p>
+    <w:p>
+      <w:pPr>
+        <w:pStyle w:val="Default"/>
+        <w:jc w:val="both"/>
+        <w:rPr>
+          <w:sz w:val="23"/>
+          <w:szCs w:val="23"/>
+        </w:rPr>
+      </w:pPr>
+      <w:r>
+        <w:rPr>
+          <w:sz w:val="23"/>
+          <w:szCs w:val="23"/>
+        </w:rPr>
+        <w:t xml:space="preserve">Pour le cas des animations de mouvement, par exemple </w:t>
+      </w:r>
+      <w:r>
+        <w:rPr>
+          <w:sz w:val="23"/>
+          <w:szCs w:val="23"/>
+        </w:rPr>
+        <w:t>lorsqu’un personnage se déplace</w:t>
+      </w:r>
+      <w:r>
+        <w:rPr>
+          <w:sz w:val="23"/>
+          <w:szCs w:val="23"/>
+        </w:rPr>
+        <w:t>, nous avons ajouté toutes les informations permettant d'afficher le déplacement (direction et vitesse) san</w:t>
+      </w:r>
+      <w:bookmarkStart w:id="15" w:name="_GoBack"/>
       <w:bookmarkEnd w:id="15"/>
+      <w:r>
+        <w:rPr>
+          <w:sz w:val="23"/>
+          <w:szCs w:val="23"/>
+        </w:rPr>
+        <w:t xml:space="preserve">s dépendre de l'état. Ainsi, </w:t>
+      </w:r>
+      <w:r>
+        <w:rPr>
+          <w:sz w:val="23"/>
+          <w:szCs w:val="23"/>
+        </w:rPr>
+        <w:t>lorsqu’une</w:t>
+      </w:r>
+      <w:r>
+        <w:rPr>
+          <w:sz w:val="23"/>
+          <w:szCs w:val="23"/>
+        </w:rPr>
+        <w:t xml:space="preserve"> information de mouvement parvient au plan, elle est pleinement définie dans une instance d'</w:t>
+      </w:r>
+      <w:r>
+        <w:rPr>
+          <w:i/>
+          <w:iCs/>
+          <w:sz w:val="23"/>
+          <w:szCs w:val="23"/>
+        </w:rPr>
+        <w:t xml:space="preserve">Animation </w:t>
+      </w:r>
+      <w:r>
+        <w:rPr>
+          <w:sz w:val="23"/>
+          <w:szCs w:val="23"/>
+        </w:rPr>
+        <w:t xml:space="preserve">et peut se prolonger de manière autonome. </w:t>
+      </w:r>
     </w:p>
     <w:p>
       <w:pPr>
@@ -7858,27 +8077,14 @@
     <w:r>
       <w:t xml:space="preserve"> / </w:t>
     </w:r>
-    <w:r>
-      <w:fldChar w:fldCharType="begin"/>
-    </w:r>
-    <w:r>
-      <w:instrText xml:space="preserve"> NUMPAGES </w:instrText>
-    </w:r>
-    <w:r>
-      <w:fldChar w:fldCharType="separate"/>
-    </w:r>
-    <w:r>
-      <w:rPr>
-        <w:noProof/>
-      </w:rPr>
-      <w:t>18</w:t>
-    </w:r>
-    <w:r>
-      <w:rPr>
-        <w:noProof/>
-      </w:rPr>
-      <w:fldChar w:fldCharType="end"/>
-    </w:r>
+    <w:fldSimple w:instr=" NUMPAGES ">
+      <w:r>
+        <w:rPr>
+          <w:noProof/>
+        </w:rPr>
+        <w:t>18</w:t>
+      </w:r>
+    </w:fldSimple>
   </w:p>
 </w:ftr>
 </file>
@@ -7917,27 +8123,14 @@
     <w:r>
       <w:t xml:space="preserve"> / </w:t>
     </w:r>
-    <w:r>
-      <w:fldChar w:fldCharType="begin"/>
-    </w:r>
-    <w:r>
-      <w:instrText xml:space="preserve"> NUMPAGES </w:instrText>
-    </w:r>
-    <w:r>
-      <w:fldChar w:fldCharType="separate"/>
-    </w:r>
-    <w:r>
-      <w:rPr>
-        <w:noProof/>
-      </w:rPr>
-      <w:t>18</w:t>
-    </w:r>
-    <w:r>
-      <w:rPr>
-        <w:noProof/>
-      </w:rPr>
-      <w:fldChar w:fldCharType="end"/>
-    </w:r>
+    <w:fldSimple w:instr=" NUMPAGES ">
+      <w:r>
+        <w:rPr>
+          <w:noProof/>
+        </w:rPr>
+        <w:t>18</w:t>
+      </w:r>
+    </w:fldSimple>
   </w:p>
 </w:ftr>
 </file>
@@ -7976,27 +8169,14 @@
     <w:r>
       <w:t xml:space="preserve"> / </w:t>
     </w:r>
-    <w:r>
-      <w:fldChar w:fldCharType="begin"/>
-    </w:r>
-    <w:r>
-      <w:instrText xml:space="preserve"> NUMPAGES </w:instrText>
-    </w:r>
-    <w:r>
-      <w:fldChar w:fldCharType="separate"/>
-    </w:r>
-    <w:r>
-      <w:rPr>
-        <w:noProof/>
-      </w:rPr>
-      <w:t>18</w:t>
-    </w:r>
-    <w:r>
-      <w:rPr>
-        <w:noProof/>
-      </w:rPr>
-      <w:fldChar w:fldCharType="end"/>
-    </w:r>
+    <w:fldSimple w:instr=" NUMPAGES ">
+      <w:r>
+        <w:rPr>
+          <w:noProof/>
+        </w:rPr>
+        <w:t>18</w:t>
+      </w:r>
+    </w:fldSimple>
   </w:p>
 </w:ftr>
 </file>
@@ -8035,27 +8215,14 @@
     <w:r>
       <w:t xml:space="preserve"> / </w:t>
     </w:r>
-    <w:r>
-      <w:fldChar w:fldCharType="begin"/>
-    </w:r>
-    <w:r>
-      <w:instrText xml:space="preserve"> NUMPAGES </w:instrText>
-    </w:r>
-    <w:r>
-      <w:fldChar w:fldCharType="separate"/>
-    </w:r>
-    <w:r>
-      <w:rPr>
-        <w:noProof/>
-      </w:rPr>
-      <w:t>18</w:t>
-    </w:r>
-    <w:r>
-      <w:rPr>
-        <w:noProof/>
-      </w:rPr>
-      <w:fldChar w:fldCharType="end"/>
-    </w:r>
+    <w:fldSimple w:instr=" NUMPAGES ">
+      <w:r>
+        <w:rPr>
+          <w:noProof/>
+        </w:rPr>
+        <w:t>18</w:t>
+      </w:r>
+    </w:fldSimple>
   </w:p>
 </w:ftr>
 </file>
@@ -8094,27 +8261,14 @@
     <w:r>
       <w:t xml:space="preserve"> / </w:t>
     </w:r>
-    <w:r>
-      <w:fldChar w:fldCharType="begin"/>
-    </w:r>
-    <w:r>
-      <w:instrText xml:space="preserve"> NUMPAGES </w:instrText>
-    </w:r>
-    <w:r>
-      <w:fldChar w:fldCharType="separate"/>
-    </w:r>
-    <w:r>
-      <w:rPr>
-        <w:noProof/>
-      </w:rPr>
-      <w:t>18</w:t>
-    </w:r>
-    <w:r>
-      <w:rPr>
-        <w:noProof/>
-      </w:rPr>
-      <w:fldChar w:fldCharType="end"/>
-    </w:r>
+    <w:fldSimple w:instr=" NUMPAGES ">
+      <w:r>
+        <w:rPr>
+          <w:noProof/>
+        </w:rPr>
+        <w:t>18</w:t>
+      </w:r>
+    </w:fldSimple>
   </w:p>
 </w:ftr>
 </file>
@@ -8153,27 +8307,14 @@
     <w:r>
       <w:t xml:space="preserve"> / </w:t>
     </w:r>
-    <w:r>
-      <w:fldChar w:fldCharType="begin"/>
-    </w:r>
-    <w:r>
-      <w:instrText xml:space="preserve"> NUMPAGES </w:instrText>
-    </w:r>
-    <w:r>
-      <w:fldChar w:fldCharType="separate"/>
-    </w:r>
-    <w:r>
-      <w:rPr>
-        <w:noProof/>
-      </w:rPr>
-      <w:t>18</w:t>
-    </w:r>
-    <w:r>
-      <w:rPr>
-        <w:noProof/>
-      </w:rPr>
-      <w:fldChar w:fldCharType="end"/>
-    </w:r>
+    <w:fldSimple w:instr=" NUMPAGES ">
+      <w:r>
+        <w:rPr>
+          <w:noProof/>
+        </w:rPr>
+        <w:t>18</w:t>
+      </w:r>
+    </w:fldSimple>
   </w:p>
 </w:ftr>
 </file>
@@ -8212,27 +8353,14 @@
     <w:r>
       <w:t xml:space="preserve"> / </w:t>
     </w:r>
-    <w:r>
-      <w:fldChar w:fldCharType="begin"/>
-    </w:r>
-    <w:r>
-      <w:instrText xml:space="preserve"> NUMPAGES </w:instrText>
-    </w:r>
-    <w:r>
-      <w:fldChar w:fldCharType="separate"/>
-    </w:r>
-    <w:r>
-      <w:rPr>
-        <w:noProof/>
-      </w:rPr>
-      <w:t>18</w:t>
-    </w:r>
-    <w:r>
-      <w:rPr>
-        <w:noProof/>
-      </w:rPr>
-      <w:fldChar w:fldCharType="end"/>
-    </w:r>
+    <w:fldSimple w:instr=" NUMPAGES ">
+      <w:r>
+        <w:rPr>
+          <w:noProof/>
+        </w:rPr>
+        <w:t>18</w:t>
+      </w:r>
+    </w:fldSimple>
   </w:p>
 </w:ftr>
 </file>
@@ -8271,27 +8399,14 @@
     <w:r>
       <w:t xml:space="preserve"> / </w:t>
     </w:r>
-    <w:r>
-      <w:fldChar w:fldCharType="begin"/>
-    </w:r>
-    <w:r>
-      <w:instrText xml:space="preserve"> NUMPAGES </w:instrText>
-    </w:r>
-    <w:r>
-      <w:fldChar w:fldCharType="separate"/>
-    </w:r>
-    <w:r>
-      <w:rPr>
-        <w:noProof/>
-      </w:rPr>
-      <w:t>18</w:t>
-    </w:r>
-    <w:r>
-      <w:rPr>
-        <w:noProof/>
-      </w:rPr>
-      <w:fldChar w:fldCharType="end"/>
-    </w:r>
+    <w:fldSimple w:instr=" NUMPAGES ">
+      <w:r>
+        <w:rPr>
+          <w:noProof/>
+        </w:rPr>
+        <w:t>18</w:t>
+      </w:r>
+    </w:fldSimple>
   </w:p>
 </w:ftr>
 </file>
@@ -8330,27 +8445,14 @@
     <w:r>
       <w:t xml:space="preserve"> / </w:t>
     </w:r>
-    <w:r>
-      <w:fldChar w:fldCharType="begin"/>
-    </w:r>
-    <w:r>
-      <w:instrText xml:space="preserve"> NUMPAGES </w:instrText>
-    </w:r>
-    <w:r>
-      <w:fldChar w:fldCharType="separate"/>
-    </w:r>
-    <w:r>
-      <w:rPr>
-        <w:noProof/>
-      </w:rPr>
-      <w:t>18</w:t>
-    </w:r>
-    <w:r>
-      <w:rPr>
-        <w:noProof/>
-      </w:rPr>
-      <w:fldChar w:fldCharType="end"/>
-    </w:r>
+    <w:fldSimple w:instr=" NUMPAGES ">
+      <w:r>
+        <w:rPr>
+          <w:noProof/>
+        </w:rPr>
+        <w:t>18</w:t>
+      </w:r>
+    </w:fldSimple>
   </w:p>
 </w:ftr>
 </file>
@@ -14071,6 +14173,22 @@
       <w:szCs w:val="21"/>
     </w:rPr>
   </w:style>
+  <w:style w:type="paragraph" w:customStyle="1" w:styleId="Default">
+    <w:name w:val="Default"/>
+    <w:rsid w:val="001B2C99"/>
+    <w:pPr>
+      <w:widowControl/>
+      <w:autoSpaceDE w:val="0"/>
+      <w:adjustRightInd w:val="0"/>
+      <w:textAlignment w:val="auto"/>
+    </w:pPr>
+    <w:rPr>
+      <w:rFonts w:cs="Liberation Serif"/>
+      <w:color w:val="000000"/>
+      <w:kern w:val="0"/>
+      <w:lang w:bidi="ar-SA"/>
+    </w:rPr>
+  </w:style>
 </w:styles>
 </file>
 
@@ -14340,7 +14458,7 @@
 </file>
 
 <file path=customXml/itemProps1.xml><?xml version="1.0" encoding="utf-8"?>
-<ds:datastoreItem xmlns:ds="http://schemas.openxmlformats.org/officeDocument/2006/customXml" ds:itemID="{E67B4EEE-0239-4A56-8358-56C4DEAC3BE3}">
+<ds:datastoreItem xmlns:ds="http://schemas.openxmlformats.org/officeDocument/2006/customXml" ds:itemID="{D20B54DE-56E9-4BE3-AE8B-B60AC922D39C}">
   <ds:schemaRefs>
     <ds:schemaRef ds:uri="http://schemas.openxmlformats.org/officeDocument/2006/bibliography"/>
   </ds:schemaRefs>

</xml_diff>

<commit_message>
dia completé - a verifier si possible (mais obligatoire quand meme)
</commit_message>
<xml_diff>
--- a/rapport/Rapport.docx
+++ b/rapport/Rapport.docx
@@ -11277,7 +11277,6 @@
           </mc:Fallback>
         </mc:AlternateContent>
       </w:r>
-      <w:bookmarkStart w:id="50" w:name="_GoBack"/>
       <w:r>
         <w:rPr>
           <w:noProof/>
@@ -11346,15 +11345,14 @@
           </wp:anchor>
         </w:drawing>
       </w:r>
-      <w:bookmarkEnd w:id="50"/>
     </w:p>
     <w:p>
       <w:pPr>
         <w:pStyle w:val="1"/>
       </w:pPr>
-      <w:bookmarkStart w:id="51" w:name="_Toc434323976"/>
-      <w:bookmarkStart w:id="52" w:name="_Toc434324108"/>
-      <w:bookmarkStart w:id="53" w:name="_Toc434324197"/>
+      <w:bookmarkStart w:id="50" w:name="_Toc434323976"/>
+      <w:bookmarkStart w:id="51" w:name="_Toc434324108"/>
+      <w:bookmarkStart w:id="52" w:name="_Toc434324197"/>
       <w:r>
         <w:lastRenderedPageBreak/>
         <w:t>Règles de changement d</w:t>
@@ -11365,48 +11363,48 @@
       <w:r>
         <w:t>états et moteur de jeu</w:t>
       </w:r>
+      <w:bookmarkEnd w:id="50"/>
       <w:bookmarkEnd w:id="51"/>
       <w:bookmarkEnd w:id="52"/>
+    </w:p>
+    <w:p>
+      <w:pPr>
+        <w:pStyle w:val="2"/>
+      </w:pPr>
+      <w:bookmarkStart w:id="53" w:name="_Toc434323977"/>
+      <w:bookmarkStart w:id="54" w:name="_Toc434324109"/>
+      <w:bookmarkStart w:id="55" w:name="_Toc434324198"/>
+      <w:r>
+        <w:t>Horloge globale</w:t>
+      </w:r>
       <w:bookmarkEnd w:id="53"/>
-    </w:p>
-    <w:p>
-      <w:pPr>
-        <w:pStyle w:val="2"/>
-      </w:pPr>
-      <w:bookmarkStart w:id="54" w:name="_Toc434323977"/>
-      <w:bookmarkStart w:id="55" w:name="_Toc434324109"/>
-      <w:bookmarkStart w:id="56" w:name="_Toc434324198"/>
-      <w:r>
-        <w:t>Horloge globale</w:t>
-      </w:r>
       <w:bookmarkEnd w:id="54"/>
       <w:bookmarkEnd w:id="55"/>
+    </w:p>
+    <w:p>
+      <w:pPr>
+        <w:pStyle w:val="0"/>
+      </w:pPr>
+      <w:r>
+        <w:t>Les changements d’état suive</w:t>
+      </w:r>
+      <w:r>
+        <w:t>nt une horloge globale, le jeu passe d’un état à un autre de manière régulière. Ces changements sont calibrés sur le temps qu’il faut pour un élément mobile à vitesse maximale pour passer d’une case à une autre. En conséquence, tous les mouvements auront une vitesse fonction de cet élément temporel unitaire.</w:t>
+      </w:r>
+    </w:p>
+    <w:p>
+      <w:pPr>
+        <w:pStyle w:val="2"/>
+      </w:pPr>
+      <w:bookmarkStart w:id="56" w:name="_Toc434323978"/>
+      <w:bookmarkStart w:id="57" w:name="_Toc434324110"/>
+      <w:bookmarkStart w:id="58" w:name="_Toc434324199"/>
+      <w:r>
+        <w:t>Changements extérieurs</w:t>
+      </w:r>
       <w:bookmarkEnd w:id="56"/>
-    </w:p>
-    <w:p>
-      <w:pPr>
-        <w:pStyle w:val="0"/>
-      </w:pPr>
-      <w:r>
-        <w:t>Les changements d’état suive</w:t>
-      </w:r>
-      <w:r>
-        <w:t>nt une horloge globale, le jeu passe d’un état à un autre de manière régulière. Ces changements sont calibrés sur le temps qu’il faut pour un élément mobile à vitesse maximale pour passer d’une case à une autre. En conséquence, tous les mouvements auront une vitesse fonction de cet élément temporel unitaire.</w:t>
-      </w:r>
-    </w:p>
-    <w:p>
-      <w:pPr>
-        <w:pStyle w:val="2"/>
-      </w:pPr>
-      <w:bookmarkStart w:id="57" w:name="_Toc434323978"/>
-      <w:bookmarkStart w:id="58" w:name="_Toc434324110"/>
-      <w:bookmarkStart w:id="59" w:name="_Toc434324199"/>
-      <w:r>
-        <w:t>Changements extérieurs</w:t>
-      </w:r>
       <w:bookmarkEnd w:id="57"/>
       <w:bookmarkEnd w:id="58"/>
-      <w:bookmarkEnd w:id="59"/>
     </w:p>
     <w:p>
       <w:pPr>
@@ -11425,7 +11423,13 @@
         </w:numPr>
       </w:pPr>
       <w:r>
-        <w:t xml:space="preserve">Commandes principales : </w:t>
+        <w:t>Commandes principales </w:t>
+      </w:r>
+      <w:r>
+        <w:t xml:space="preserve">« LOAD » </w:t>
+      </w:r>
+      <w:r>
+        <w:t xml:space="preserve">: </w:t>
       </w:r>
     </w:p>
     <w:p>
@@ -11623,7 +11627,15 @@
         </w:numPr>
       </w:pPr>
       <w:r>
-        <w:t>Commandes « Actif » : Modifie le statut actif d’une cas</w:t>
+        <w:t>Commandes « </w:t>
+      </w:r>
+      <w:proofErr w:type="spellStart"/>
+      <w:r>
+        <w:t>Activate</w:t>
+      </w:r>
+      <w:proofErr w:type="spellEnd"/>
+      <w:r>
+        <w:t> » : Modifie le statut actif d’une cas</w:t>
       </w:r>
       <w:r>
         <w:t xml:space="preserve">e, la case active </w:t>
@@ -11636,15 +11648,15 @@
       <w:pPr>
         <w:pStyle w:val="2"/>
       </w:pPr>
-      <w:bookmarkStart w:id="60" w:name="_Toc434323979"/>
-      <w:bookmarkStart w:id="61" w:name="_Toc434324111"/>
-      <w:bookmarkStart w:id="62" w:name="_Toc434324200"/>
+      <w:bookmarkStart w:id="59" w:name="_Toc434323979"/>
+      <w:bookmarkStart w:id="60" w:name="_Toc434324111"/>
+      <w:bookmarkStart w:id="61" w:name="_Toc434324200"/>
       <w:r>
         <w:t>Changements autonomes</w:t>
       </w:r>
+      <w:bookmarkEnd w:id="59"/>
       <w:bookmarkEnd w:id="60"/>
       <w:bookmarkEnd w:id="61"/>
-      <w:bookmarkEnd w:id="62"/>
     </w:p>
     <w:p>
       <w:pPr>
@@ -11794,36 +11806,36 @@
       <w:pPr>
         <w:pStyle w:val="2"/>
       </w:pPr>
-      <w:bookmarkStart w:id="63" w:name="_Toc434323980"/>
-      <w:bookmarkStart w:id="64" w:name="_Toc434324112"/>
-      <w:bookmarkStart w:id="65" w:name="_Toc434324201"/>
+      <w:bookmarkStart w:id="62" w:name="_Toc434323980"/>
+      <w:bookmarkStart w:id="63" w:name="_Toc434324112"/>
+      <w:bookmarkStart w:id="64" w:name="_Toc434324201"/>
       <w:r>
         <w:lastRenderedPageBreak/>
         <w:t>Conception logiciel</w:t>
       </w:r>
+      <w:bookmarkEnd w:id="62"/>
       <w:bookmarkEnd w:id="63"/>
       <w:bookmarkEnd w:id="64"/>
+    </w:p>
+    <w:p>
+      <w:pPr>
+        <w:pStyle w:val="2"/>
+      </w:pPr>
+      <w:bookmarkStart w:id="65" w:name="_Toc434323981"/>
+      <w:bookmarkStart w:id="66" w:name="_Toc434324113"/>
+      <w:bookmarkStart w:id="67" w:name="_Toc434324202"/>
+      <w:r>
+        <w:t>Conception logiciel : extension pour l</w:t>
+      </w:r>
+      <w:r>
+        <w:t>’</w:t>
+      </w:r>
+      <w:r>
+        <w:t>IA</w:t>
+      </w:r>
       <w:bookmarkEnd w:id="65"/>
-    </w:p>
-    <w:p>
-      <w:pPr>
-        <w:pStyle w:val="2"/>
-      </w:pPr>
-      <w:bookmarkStart w:id="66" w:name="_Toc434323981"/>
-      <w:bookmarkStart w:id="67" w:name="_Toc434324113"/>
-      <w:bookmarkStart w:id="68" w:name="_Toc434324202"/>
-      <w:r>
-        <w:t>Conception logiciel : extension pour l</w:t>
-      </w:r>
-      <w:r>
-        <w:t>’</w:t>
-      </w:r>
-      <w:r>
-        <w:t>IA</w:t>
-      </w:r>
       <w:bookmarkEnd w:id="66"/>
       <w:bookmarkEnd w:id="67"/>
-      <w:bookmarkEnd w:id="68"/>
     </w:p>
     <w:p>
       <w:pPr>
@@ -11835,9 +11847,9 @@
           <w:cols w:space="720"/>
         </w:sectPr>
       </w:pPr>
-      <w:bookmarkStart w:id="69" w:name="_Toc434323982"/>
-      <w:bookmarkStart w:id="70" w:name="_Toc434324114"/>
-      <w:bookmarkStart w:id="71" w:name="_Toc434324203"/>
+      <w:bookmarkStart w:id="68" w:name="_Toc434323982"/>
+      <w:bookmarkStart w:id="69" w:name="_Toc434324114"/>
+      <w:bookmarkStart w:id="70" w:name="_Toc434324203"/>
       <w:r>
         <w:t xml:space="preserve">Conception logiciel : extension pour la </w:t>
       </w:r>
@@ -11845,15 +11857,19 @@
       <w:r>
         <w:t>parallélisation</w:t>
       </w:r>
+      <w:bookmarkEnd w:id="68"/>
       <w:bookmarkEnd w:id="69"/>
       <w:bookmarkEnd w:id="70"/>
-      <w:bookmarkEnd w:id="71"/>
       <w:proofErr w:type="spellEnd"/>
     </w:p>
     <w:p>
       <w:pPr>
-        <w:pStyle w:val="Standard"/>
-        <w:jc w:val="both"/>
+        <w:pStyle w:val="2"/>
+        <w:numPr>
+          <w:ilvl w:val="0"/>
+          <w:numId w:val="0"/>
+        </w:numPr>
+        <w:jc w:val="center"/>
         <w:sectPr>
           <w:footerReference w:type="default" r:id="rId25"/>
           <w:pgSz w:w="16838" w:h="11906" w:orient="landscape"/>
@@ -11861,12 +11877,73 @@
           <w:cols w:space="720"/>
         </w:sectPr>
       </w:pPr>
+      <w:bookmarkStart w:id="71" w:name="_GoBack"/>
+      <w:r>
+        <w:rPr>
+          <w:rFonts w:ascii="Liberation Serif" w:hAnsi="Liberation Serif"/>
+          <w:b w:val="0"/>
+          <w:bCs w:val="0"/>
+          <w:noProof/>
+          <w:sz w:val="24"/>
+          <w:szCs w:val="24"/>
+          <w:lang w:eastAsia="fr-FR" w:bidi="ar-SA"/>
+        </w:rPr>
+        <w:lastRenderedPageBreak/>
+        <w:drawing>
+          <wp:inline distT="0" distB="0" distL="0" distR="0">
+            <wp:extent cx="9251950" cy="5648118"/>
+            <wp:effectExtent l="0" t="0" r="6350" b="0"/>
+            <wp:docPr id="2" name="Picture 2" descr="C:\Users\kusan\Documents\GitHub\PLT\dia\DiagrammeMoteur.png"/>
+            <wp:cNvGraphicFramePr>
+              <a:graphicFrameLocks xmlns:a="http://schemas.openxmlformats.org/drawingml/2006/main" noChangeAspect="1"/>
+            </wp:cNvGraphicFramePr>
+            <a:graphic xmlns:a="http://schemas.openxmlformats.org/drawingml/2006/main">
+              <a:graphicData uri="http://schemas.openxmlformats.org/drawingml/2006/picture">
+                <pic:pic xmlns:pic="http://schemas.openxmlformats.org/drawingml/2006/picture">
+                  <pic:nvPicPr>
+                    <pic:cNvPr id="0" name="Picture 1" descr="C:\Users\kusan\Documents\GitHub\PLT\dia\DiagrammeMoteur.png"/>
+                    <pic:cNvPicPr>
+                      <a:picLocks noChangeAspect="1" noChangeArrowheads="1"/>
+                    </pic:cNvPicPr>
+                  </pic:nvPicPr>
+                  <pic:blipFill>
+                    <a:blip r:embed="rId26">
+                      <a:extLst>
+                        <a:ext uri="{28A0092B-C50C-407E-A947-70E740481C1C}">
+                          <a14:useLocalDpi xmlns:a14="http://schemas.microsoft.com/office/drawing/2010/main" val="0"/>
+                        </a:ext>
+                      </a:extLst>
+                    </a:blip>
+                    <a:srcRect/>
+                    <a:stretch>
+                      <a:fillRect/>
+                    </a:stretch>
+                  </pic:blipFill>
+                  <pic:spPr bwMode="auto">
+                    <a:xfrm>
+                      <a:off x="0" y="0"/>
+                      <a:ext cx="9251950" cy="5648118"/>
+                    </a:xfrm>
+                    <a:prstGeom prst="rect">
+                      <a:avLst/>
+                    </a:prstGeom>
+                    <a:noFill/>
+                    <a:ln>
+                      <a:noFill/>
+                    </a:ln>
+                  </pic:spPr>
+                </pic:pic>
+              </a:graphicData>
+            </a:graphic>
+          </wp:inline>
+        </w:drawing>
+      </w:r>
+      <w:bookmarkEnd w:id="71"/>
       <w:r>
         <w:rPr>
           <w:noProof/>
           <w:lang w:eastAsia="fr-FR" w:bidi="ar-SA"/>
         </w:rPr>
-        <w:lastRenderedPageBreak/>
         <mc:AlternateContent>
           <mc:Choice Requires="wps">
             <w:drawing>
@@ -12104,7 +12181,7 @@
       <w:pPr>
         <w:pStyle w:val="2"/>
         <w:sectPr>
-          <w:footerReference w:type="default" r:id="rId26"/>
+          <w:footerReference w:type="default" r:id="rId27"/>
           <w:pgSz w:w="11906" w:h="16838"/>
           <w:pgMar w:top="1134" w:right="1134" w:bottom="1474" w:left="1134" w:header="720" w:footer="1134" w:gutter="0"/>
           <w:cols w:space="720"/>
@@ -12239,7 +12316,7 @@
       <w:pPr>
         <w:pStyle w:val="2"/>
         <w:sectPr>
-          <w:footerReference w:type="default" r:id="rId27"/>
+          <w:footerReference w:type="default" r:id="rId28"/>
           <w:pgSz w:w="11906" w:h="16838"/>
           <w:pgMar w:top="1134" w:right="1134" w:bottom="1474" w:left="1134" w:header="720" w:footer="1134" w:gutter="0"/>
           <w:cols w:space="720"/>
@@ -12391,7 +12468,7 @@
       <w:pPr>
         <w:pStyle w:val="BodyText"/>
         <w:sectPr>
-          <w:footerReference w:type="default" r:id="rId28"/>
+          <w:footerReference w:type="default" r:id="rId29"/>
           <w:pgSz w:w="16838" w:h="11906" w:orient="landscape"/>
           <w:pgMar w:top="1134" w:right="1134" w:bottom="1134" w:left="1134" w:header="720" w:footer="720" w:gutter="0"/>
           <w:cols w:space="720"/>
@@ -12404,7 +12481,7 @@
       </w:pPr>
     </w:p>
     <w:sectPr>
-      <w:footerReference w:type="default" r:id="rId29"/>
+      <w:footerReference w:type="default" r:id="rId30"/>
       <w:pgSz w:w="11906" w:h="16838"/>
       <w:pgMar w:top="1134" w:right="1134" w:bottom="1474" w:left="1134" w:header="720" w:footer="1134" w:gutter="0"/>
       <w:cols w:space="720"/>
@@ -13887,7 +13964,7 @@
         <w:sz w:val="20"/>
         <w:lang w:val="en-US"/>
       </w:rPr>
-      <w:t>16</w:t>
+      <w:t>17</w:t>
     </w:r>
     <w:r>
       <w:rPr>
@@ -21488,7 +21565,7 @@
 </file>
 
 <file path=customXml/itemProps1.xml><?xml version="1.0" encoding="utf-8"?>
-<ds:datastoreItem xmlns:ds="http://schemas.openxmlformats.org/officeDocument/2006/customXml" ds:itemID="{DCF8B979-046F-4800-8EE1-3F3986F02999}">
+<ds:datastoreItem xmlns:ds="http://schemas.openxmlformats.org/officeDocument/2006/customXml" ds:itemID="{B24E6CDF-0ADE-475C-9E36-68F6256D0318}">
   <ds:schemaRefs>
     <ds:schemaRef ds:uri="http://schemas.openxmlformats.org/officeDocument/2006/bibliography"/>
   </ds:schemaRefs>

</xml_diff>